<commit_message>
docs: atualizando documentos da primeira entrega e modelo Mer
docs: atualizando documentos da primeira entrega e mdelo Mer
</commit_message>
<xml_diff>
--- a/docs/Health training Declaração de Escopo de Projeto Interdisciplinar 2024 Vrs 1.0.docx
+++ b/docs/Health training Declaração de Escopo de Projeto Interdisciplinar 2024 Vrs 1.0.docx
@@ -1779,7 +1779,55 @@
           <w:szCs w:val="24"/>
         </w:rPr>
         <w:lastRenderedPageBreak/>
-        <w:t>As cartas com perguntas são fixas no jogo, não tendo opção de adiciona-las.</w:t>
+        <w:t>As cartas com perguntas são fixas no jogo, não tendo opção de adiciona-las</w:t>
+      </w:r>
+      <w:r>
+        <w:rPr>
+          <w:rFonts w:cstheme="minorHAnsi"/>
+          <w:sz w:val="24"/>
+          <w:szCs w:val="24"/>
+        </w:rPr>
+        <w:t>.</w:t>
+      </w:r>
+      <w:r>
+        <w:rPr>
+          <w:rFonts w:cstheme="minorHAnsi"/>
+          <w:sz w:val="24"/>
+          <w:szCs w:val="24"/>
+        </w:rPr>
+        <w:t xml:space="preserve"> </w:t>
+      </w:r>
+      <w:r>
+        <w:rPr>
+          <w:rFonts w:cstheme="minorHAnsi"/>
+          <w:sz w:val="24"/>
+          <w:szCs w:val="24"/>
+        </w:rPr>
+        <w:t>O</w:t>
+      </w:r>
+      <w:r>
+        <w:rPr>
+          <w:rFonts w:cstheme="minorHAnsi"/>
+          <w:sz w:val="24"/>
+          <w:szCs w:val="24"/>
+        </w:rPr>
+        <w:t xml:space="preserve">pção de adicionar </w:t>
+      </w:r>
+      <w:r>
+        <w:rPr>
+          <w:rFonts w:cstheme="minorHAnsi"/>
+          <w:sz w:val="24"/>
+          <w:szCs w:val="24"/>
+        </w:rPr>
+        <w:t>as cartas</w:t>
+      </w:r>
+      <w:r>
+        <w:rPr>
+          <w:rFonts w:cstheme="minorHAnsi"/>
+          <w:sz w:val="24"/>
+          <w:szCs w:val="24"/>
+        </w:rPr>
+        <w:t xml:space="preserve"> é um requisito desejável conforme especificado na Especificação de Requisitos.</w:t>
       </w:r>
     </w:p>
     <w:p>
@@ -1816,7 +1864,7 @@
           <w:sz w:val="24"/>
           <w:szCs w:val="24"/>
         </w:rPr>
-        <w:t>;</w:t>
+        <w:t>.</w:t>
       </w:r>
     </w:p>
     <w:p>
@@ -1947,7 +1995,15 @@
           <w:sz w:val="24"/>
           <w:szCs w:val="24"/>
         </w:rPr>
-        <w:t>O jogador deve obter 80% de acertos em cada fase para avançar</w:t>
+        <w:t>A p</w:t>
+      </w:r>
+      <w:r>
+        <w:rPr>
+          <w:rFonts w:cstheme="minorHAnsi"/>
+          <w:sz w:val="24"/>
+          <w:szCs w:val="24"/>
+        </w:rPr>
+        <w:t>ontuação é acumulada conforme o jogador avança no tabuleiro</w:t>
       </w:r>
       <w:r>
         <w:rPr>
@@ -1956,56 +2012,6 @@
           <w:szCs w:val="24"/>
         </w:rPr>
         <w:t>;</w:t>
-      </w:r>
-    </w:p>
-    <w:p>
-      <w:pPr>
-        <w:pStyle w:val="PargrafodaLista"/>
-        <w:spacing w:line="360" w:lineRule="auto"/>
-        <w:ind w:left="1080"/>
-        <w:jc w:val="both"/>
-        <w:rPr>
-          <w:rFonts w:cstheme="minorHAnsi"/>
-          <w:sz w:val="24"/>
-          <w:szCs w:val="24"/>
-        </w:rPr>
-      </w:pPr>
-      <w:r>
-        <w:rPr>
-          <w:rFonts w:cstheme="minorHAnsi"/>
-          <w:sz w:val="24"/>
-          <w:szCs w:val="24"/>
-        </w:rPr>
-        <w:t>Pontuação é acumulada conforme o jogador avança no tabuleiro</w:t>
-      </w:r>
-      <w:r>
-        <w:rPr>
-          <w:rFonts w:cstheme="minorHAnsi"/>
-          <w:sz w:val="24"/>
-          <w:szCs w:val="24"/>
-        </w:rPr>
-        <w:t>;</w:t>
-      </w:r>
-    </w:p>
-    <w:p>
-      <w:pPr>
-        <w:pStyle w:val="PargrafodaLista"/>
-        <w:spacing w:line="360" w:lineRule="auto"/>
-        <w:ind w:left="1080"/>
-        <w:jc w:val="both"/>
-        <w:rPr>
-          <w:rFonts w:cstheme="minorHAnsi"/>
-          <w:sz w:val="24"/>
-          <w:szCs w:val="24"/>
-        </w:rPr>
-      </w:pPr>
-      <w:r>
-        <w:rPr>
-          <w:rFonts w:cstheme="minorHAnsi"/>
-          <w:sz w:val="24"/>
-          <w:szCs w:val="24"/>
-        </w:rPr>
-        <w:t>Mecanismos de retrocesso e avanço são baseados na pontuação alcançada.</w:t>
       </w:r>
     </w:p>
     <w:p>
@@ -2431,28 +2437,28 @@
           <w:sz w:val="24"/>
           <w:szCs w:val="24"/>
         </w:rPr>
+        <w:t>Módulo de Pontuação</w:t>
+      </w:r>
+    </w:p>
+    <w:p>
+      <w:pPr>
+        <w:pStyle w:val="PargrafodaLista"/>
+        <w:spacing w:line="360" w:lineRule="auto"/>
+        <w:ind w:left="1080"/>
+        <w:jc w:val="both"/>
+        <w:rPr>
+          <w:rFonts w:cstheme="minorHAnsi"/>
+          <w:sz w:val="24"/>
+          <w:szCs w:val="24"/>
+        </w:rPr>
+      </w:pPr>
+      <w:r>
+        <w:rPr>
+          <w:rFonts w:cstheme="minorHAnsi"/>
+          <w:sz w:val="24"/>
+          <w:szCs w:val="24"/>
+        </w:rPr>
         <w:lastRenderedPageBreak/>
-        <w:t>Módulo de Pontuação</w:t>
-      </w:r>
-    </w:p>
-    <w:p>
-      <w:pPr>
-        <w:pStyle w:val="PargrafodaLista"/>
-        <w:spacing w:line="360" w:lineRule="auto"/>
-        <w:ind w:left="1080"/>
-        <w:jc w:val="both"/>
-        <w:rPr>
-          <w:rFonts w:cstheme="minorHAnsi"/>
-          <w:sz w:val="24"/>
-          <w:szCs w:val="24"/>
-        </w:rPr>
-      </w:pPr>
-      <w:r>
-        <w:rPr>
-          <w:rFonts w:cstheme="minorHAnsi"/>
-          <w:sz w:val="24"/>
-          <w:szCs w:val="24"/>
-        </w:rPr>
         <w:t>Calcula a pontuação do jogador com base nas respostas corretas e incorretas</w:t>
       </w:r>
       <w:r>
@@ -2510,7 +2516,7 @@
         <w:pStyle w:val="PargrafodaLista"/>
         <w:numPr>
           <w:ilvl w:val="1"/>
-          <w:numId w:val="33"/>
+          <w:numId w:val="31"/>
         </w:numPr>
         <w:spacing w:line="360" w:lineRule="auto"/>
         <w:ind w:left="709" w:hanging="709"/>
@@ -2531,7 +2537,27 @@
           <w:sz w:val="24"/>
           <w:szCs w:val="24"/>
         </w:rPr>
-        <w:t>Saídas do Produto ou Serviço</w:t>
+        <w:t>declaração de escopo</w:t>
+      </w:r>
+    </w:p>
+    <w:p>
+      <w:pPr>
+        <w:spacing w:line="360" w:lineRule="auto"/>
+        <w:ind w:left="360"/>
+        <w:jc w:val="both"/>
+        <w:rPr>
+          <w:rFonts w:cstheme="minorHAnsi"/>
+          <w:sz w:val="24"/>
+          <w:szCs w:val="24"/>
+        </w:rPr>
+      </w:pPr>
+      <w:r>
+        <w:rPr>
+          <w:rFonts w:cstheme="minorHAnsi"/>
+          <w:sz w:val="24"/>
+          <w:szCs w:val="24"/>
+        </w:rPr>
+        <w:t>Na declaração de escopo, estarão detalhados os seguintes componentes fundamentais do projeto:</w:t>
       </w:r>
     </w:p>
     <w:p>
@@ -2539,10 +2565,9 @@
         <w:pStyle w:val="PargrafodaLista"/>
         <w:numPr>
           <w:ilvl w:val="0"/>
-          <w:numId w:val="9"/>
+          <w:numId w:val="49"/>
         </w:numPr>
         <w:spacing w:line="360" w:lineRule="auto"/>
-        <w:ind w:left="1080"/>
         <w:jc w:val="both"/>
         <w:rPr>
           <w:rFonts w:cstheme="minorHAnsi"/>
@@ -2560,7 +2585,7 @@
           <w:sz w:val="24"/>
           <w:szCs w:val="24"/>
         </w:rPr>
-        <w:t>Tabuleiro Interativo</w:t>
+        <w:t>Contextualização e Problematização</w:t>
       </w:r>
     </w:p>
     <w:p>
@@ -2581,39 +2606,7 @@
           <w:sz w:val="24"/>
           <w:szCs w:val="24"/>
         </w:rPr>
-        <w:t>Produto</w:t>
-      </w:r>
-      <w:r>
-        <w:rPr>
-          <w:rFonts w:cstheme="minorHAnsi"/>
-          <w:sz w:val="24"/>
-          <w:szCs w:val="24"/>
-        </w:rPr>
-        <w:t xml:space="preserve"> </w:t>
-      </w:r>
-      <w:r>
-        <w:rPr>
-          <w:rFonts w:cstheme="minorHAnsi"/>
-          <w:sz w:val="24"/>
-          <w:szCs w:val="24"/>
-        </w:rPr>
-        <w:t>digital que representa o ambiente de jogo, com as três fases</w:t>
-      </w:r>
-      <w:r>
-        <w:rPr>
-          <w:rFonts w:cstheme="minorHAnsi"/>
-          <w:sz w:val="24"/>
-          <w:szCs w:val="24"/>
-        </w:rPr>
-        <w:t xml:space="preserve"> diferentes</w:t>
-      </w:r>
-      <w:r>
-        <w:rPr>
-          <w:rFonts w:cstheme="minorHAnsi"/>
-          <w:sz w:val="24"/>
-          <w:szCs w:val="24"/>
-        </w:rPr>
-        <w:t xml:space="preserve"> e as casas que indicam o progresso do jogador.</w:t>
+        <w:t xml:space="preserve"> Explica o contexto do projeto, descrevendo os problemas existentes que o projeto visa resolver e os impactos que esses problemas causam. Esta seção fornece uma visão abrangente dos desafios que serão enfrentados e abordados.</w:t>
       </w:r>
     </w:p>
     <w:p>
@@ -2634,10 +2627,9 @@
         <w:pStyle w:val="PargrafodaLista"/>
         <w:numPr>
           <w:ilvl w:val="0"/>
-          <w:numId w:val="9"/>
+          <w:numId w:val="49"/>
         </w:numPr>
         <w:spacing w:line="360" w:lineRule="auto"/>
-        <w:ind w:left="1080"/>
         <w:jc w:val="both"/>
         <w:rPr>
           <w:rFonts w:cstheme="minorHAnsi"/>
@@ -2655,7 +2647,7 @@
           <w:sz w:val="24"/>
           <w:szCs w:val="24"/>
         </w:rPr>
-        <w:t>Cartas com Perguntas</w:t>
+        <w:t>Objetivos Gerais e Específicos</w:t>
       </w:r>
     </w:p>
     <w:p>
@@ -2676,23 +2668,271 @@
           <w:sz w:val="24"/>
           <w:szCs w:val="24"/>
         </w:rPr>
-        <w:t xml:space="preserve">Conjunto de </w:t>
-      </w:r>
-      <w:r>
-        <w:rPr>
-          <w:rFonts w:cstheme="minorHAnsi"/>
-          <w:sz w:val="24"/>
-          <w:szCs w:val="24"/>
-        </w:rPr>
-        <w:t xml:space="preserve">cartas </w:t>
-      </w:r>
-      <w:r>
-        <w:rPr>
-          <w:rFonts w:cstheme="minorHAnsi"/>
-          <w:sz w:val="24"/>
-          <w:szCs w:val="24"/>
-        </w:rPr>
-        <w:t>virtuais contendo perguntas relacionadas a cada fase do jogo.</w:t>
+        <w:t>Define claramente o objetivo geral do projeto, estabelecendo o propósito principal. Além disso, detalha os objetivos específicos, que são metas detalhadas e mensuráveis a serem alcançadas para cumprir o objetivo geral.</w:t>
+      </w:r>
+    </w:p>
+    <w:p>
+      <w:pPr>
+        <w:pStyle w:val="PargrafodaLista"/>
+        <w:spacing w:line="360" w:lineRule="auto"/>
+        <w:ind w:left="390"/>
+        <w:jc w:val="both"/>
+        <w:rPr>
+          <w:rFonts w:cstheme="minorHAnsi"/>
+          <w:sz w:val="24"/>
+          <w:szCs w:val="24"/>
+        </w:rPr>
+      </w:pPr>
+    </w:p>
+    <w:p>
+      <w:pPr>
+        <w:pStyle w:val="PargrafodaLista"/>
+        <w:numPr>
+          <w:ilvl w:val="0"/>
+          <w:numId w:val="49"/>
+        </w:numPr>
+        <w:spacing w:line="360" w:lineRule="auto"/>
+        <w:jc w:val="both"/>
+        <w:rPr>
+          <w:rFonts w:cstheme="minorHAnsi"/>
+          <w:b/>
+          <w:bCs/>
+          <w:sz w:val="24"/>
+          <w:szCs w:val="24"/>
+        </w:rPr>
+      </w:pPr>
+      <w:r>
+        <w:rPr>
+          <w:rFonts w:cstheme="minorHAnsi"/>
+          <w:b/>
+          <w:bCs/>
+          <w:sz w:val="24"/>
+          <w:szCs w:val="24"/>
+        </w:rPr>
+        <w:t>Justificativas</w:t>
+      </w:r>
+    </w:p>
+    <w:p>
+      <w:pPr>
+        <w:pStyle w:val="PargrafodaLista"/>
+        <w:spacing w:line="360" w:lineRule="auto"/>
+        <w:ind w:left="1080"/>
+        <w:jc w:val="both"/>
+        <w:rPr>
+          <w:rFonts w:cstheme="minorHAnsi"/>
+          <w:sz w:val="24"/>
+          <w:szCs w:val="24"/>
+        </w:rPr>
+      </w:pPr>
+      <w:r>
+        <w:rPr>
+          <w:rFonts w:cstheme="minorHAnsi"/>
+          <w:sz w:val="24"/>
+          <w:szCs w:val="24"/>
+        </w:rPr>
+        <w:t xml:space="preserve"> Apresenta os motivos que justificam o desenvolvimento do projeto, destacando os benefícios esperados e a importância do projeto para a organização e para os stakeholders. Esta seção explica por que o projeto é necessário e valioso.</w:t>
+      </w:r>
+    </w:p>
+    <w:p>
+      <w:pPr>
+        <w:pStyle w:val="PargrafodaLista"/>
+        <w:spacing w:line="360" w:lineRule="auto"/>
+        <w:ind w:left="390"/>
+        <w:jc w:val="both"/>
+        <w:rPr>
+          <w:rFonts w:cstheme="minorHAnsi"/>
+          <w:sz w:val="24"/>
+          <w:szCs w:val="24"/>
+        </w:rPr>
+      </w:pPr>
+    </w:p>
+    <w:p>
+      <w:pPr>
+        <w:pStyle w:val="PargrafodaLista"/>
+        <w:numPr>
+          <w:ilvl w:val="0"/>
+          <w:numId w:val="50"/>
+        </w:numPr>
+        <w:spacing w:line="360" w:lineRule="auto"/>
+        <w:jc w:val="both"/>
+        <w:rPr>
+          <w:rFonts w:cstheme="minorHAnsi"/>
+          <w:b/>
+          <w:bCs/>
+          <w:sz w:val="24"/>
+          <w:szCs w:val="24"/>
+        </w:rPr>
+      </w:pPr>
+      <w:r>
+        <w:rPr>
+          <w:rFonts w:cstheme="minorHAnsi"/>
+          <w:b/>
+          <w:bCs/>
+          <w:sz w:val="24"/>
+          <w:szCs w:val="24"/>
+        </w:rPr>
+        <w:t>Stakeholders</w:t>
+      </w:r>
+    </w:p>
+    <w:p>
+      <w:pPr>
+        <w:pStyle w:val="PargrafodaLista"/>
+        <w:spacing w:line="360" w:lineRule="auto"/>
+        <w:ind w:left="1080"/>
+        <w:jc w:val="both"/>
+        <w:rPr>
+          <w:rFonts w:cstheme="minorHAnsi"/>
+          <w:sz w:val="24"/>
+          <w:szCs w:val="24"/>
+        </w:rPr>
+      </w:pPr>
+      <w:r>
+        <w:rPr>
+          <w:rFonts w:cstheme="minorHAnsi"/>
+          <w:sz w:val="24"/>
+          <w:szCs w:val="24"/>
+        </w:rPr>
+        <w:t>Identifica todas as partes interessadas no projeto, descrevendo suas expectativas, interesses e níveis de influência. Inclui tanto os stakeholders internos quanto os externos, elucidando como cada um está envolvido ou impactado pelo projeto.</w:t>
+      </w:r>
+    </w:p>
+    <w:p>
+      <w:pPr>
+        <w:pStyle w:val="PargrafodaLista"/>
+        <w:spacing w:line="360" w:lineRule="auto"/>
+        <w:ind w:left="390"/>
+        <w:jc w:val="both"/>
+        <w:rPr>
+          <w:rFonts w:cstheme="minorHAnsi"/>
+          <w:sz w:val="24"/>
+          <w:szCs w:val="24"/>
+        </w:rPr>
+      </w:pPr>
+    </w:p>
+    <w:p>
+      <w:pPr>
+        <w:pStyle w:val="PargrafodaLista"/>
+        <w:numPr>
+          <w:ilvl w:val="0"/>
+          <w:numId w:val="50"/>
+        </w:numPr>
+        <w:spacing w:line="360" w:lineRule="auto"/>
+        <w:jc w:val="both"/>
+        <w:rPr>
+          <w:rFonts w:cstheme="minorHAnsi"/>
+          <w:b/>
+          <w:bCs/>
+          <w:sz w:val="24"/>
+          <w:szCs w:val="24"/>
+        </w:rPr>
+      </w:pPr>
+      <w:r>
+        <w:rPr>
+          <w:rFonts w:cstheme="minorHAnsi"/>
+          <w:b/>
+          <w:bCs/>
+          <w:sz w:val="24"/>
+          <w:szCs w:val="24"/>
+        </w:rPr>
+        <w:t>Não Escopo</w:t>
+      </w:r>
+    </w:p>
+    <w:p>
+      <w:pPr>
+        <w:pStyle w:val="PargrafodaLista"/>
+        <w:spacing w:line="360" w:lineRule="auto"/>
+        <w:ind w:left="1080"/>
+        <w:jc w:val="both"/>
+        <w:rPr>
+          <w:rFonts w:cstheme="minorHAnsi"/>
+          <w:sz w:val="24"/>
+          <w:szCs w:val="24"/>
+        </w:rPr>
+      </w:pPr>
+      <w:r>
+        <w:rPr>
+          <w:rFonts w:cstheme="minorHAnsi"/>
+          <w:sz w:val="24"/>
+          <w:szCs w:val="24"/>
+        </w:rPr>
+        <w:t>Especifica claramente o que não está incluído no escopo do projeto, definindo os limites e excluindo atividades ou entregas que poderiam ser confundidas como parte do projeto. Isso ajuda a evitar mal-entendidos futuros.</w:t>
+      </w:r>
+    </w:p>
+    <w:p>
+      <w:pPr>
+        <w:pStyle w:val="PargrafodaLista"/>
+        <w:spacing w:line="360" w:lineRule="auto"/>
+        <w:ind w:left="390"/>
+        <w:jc w:val="both"/>
+        <w:rPr>
+          <w:rFonts w:cstheme="minorHAnsi"/>
+          <w:sz w:val="24"/>
+          <w:szCs w:val="24"/>
+        </w:rPr>
+      </w:pPr>
+    </w:p>
+    <w:p>
+      <w:pPr>
+        <w:pStyle w:val="PargrafodaLista"/>
+        <w:numPr>
+          <w:ilvl w:val="0"/>
+          <w:numId w:val="50"/>
+        </w:numPr>
+        <w:spacing w:line="360" w:lineRule="auto"/>
+        <w:jc w:val="both"/>
+        <w:rPr>
+          <w:rFonts w:cstheme="minorHAnsi"/>
+          <w:b/>
+          <w:bCs/>
+          <w:sz w:val="24"/>
+          <w:szCs w:val="24"/>
+        </w:rPr>
+      </w:pPr>
+      <w:r>
+        <w:rPr>
+          <w:rFonts w:cstheme="minorHAnsi"/>
+          <w:b/>
+          <w:bCs/>
+          <w:sz w:val="24"/>
+          <w:szCs w:val="24"/>
+        </w:rPr>
+        <w:t>Considerações Finais</w:t>
+      </w:r>
+    </w:p>
+    <w:p>
+      <w:pPr>
+        <w:pStyle w:val="PargrafodaLista"/>
+        <w:spacing w:line="360" w:lineRule="auto"/>
+        <w:ind w:left="1080"/>
+        <w:jc w:val="both"/>
+        <w:rPr>
+          <w:rFonts w:cstheme="minorHAnsi"/>
+          <w:sz w:val="24"/>
+          <w:szCs w:val="24"/>
+        </w:rPr>
+      </w:pPr>
+      <w:r>
+        <w:rPr>
+          <w:rFonts w:cstheme="minorHAnsi"/>
+          <w:sz w:val="24"/>
+          <w:szCs w:val="24"/>
+        </w:rPr>
+        <w:t xml:space="preserve">Apresenta observações e recomendações finais, </w:t>
+      </w:r>
+      <w:r>
+        <w:rPr>
+          <w:rFonts w:cstheme="minorHAnsi"/>
+          <w:sz w:val="24"/>
+          <w:szCs w:val="24"/>
+        </w:rPr>
+        <w:t>mostrando</w:t>
+      </w:r>
+      <w:r>
+        <w:rPr>
+          <w:rFonts w:cstheme="minorHAnsi"/>
+          <w:sz w:val="24"/>
+          <w:szCs w:val="24"/>
+        </w:rPr>
+        <w:t xml:space="preserve"> pontos importantes para a execução e o acompanhamento do projeto. Também aborda possíveis desafios e estratégias para mitigá-los, garantindo uma execução mais eficiente.</w:t>
       </w:r>
     </w:p>
     <w:p>
@@ -2713,7 +2953,7 @@
         <w:pStyle w:val="PargrafodaLista"/>
         <w:numPr>
           <w:ilvl w:val="1"/>
-          <w:numId w:val="34"/>
+          <w:numId w:val="31"/>
         </w:numPr>
         <w:spacing w:line="360" w:lineRule="auto"/>
         <w:ind w:left="709" w:hanging="709"/>
@@ -2734,18 +2974,37 @@
           <w:sz w:val="24"/>
           <w:szCs w:val="24"/>
         </w:rPr>
-        <w:t>Resultados Auxiliares</w:t>
+        <w:t>Especificação de requisitos</w:t>
+      </w:r>
+    </w:p>
+    <w:p>
+      <w:pPr>
+        <w:spacing w:line="360" w:lineRule="auto"/>
+        <w:ind w:left="360"/>
+        <w:jc w:val="both"/>
+        <w:rPr>
+          <w:rFonts w:cstheme="minorHAnsi"/>
+          <w:sz w:val="24"/>
+          <w:szCs w:val="24"/>
+        </w:rPr>
+      </w:pPr>
+      <w:r>
+        <w:rPr>
+          <w:rFonts w:cstheme="minorHAnsi"/>
+          <w:sz w:val="24"/>
+          <w:szCs w:val="24"/>
+        </w:rPr>
+        <w:t>Na especificação de requisitos, são entregues os seguintes componentes essenciais:</w:t>
       </w:r>
     </w:p>
     <w:p>
       <w:pPr>
         <w:pStyle w:val="PargrafodaLista"/>
         <w:numPr>
-          <w:ilvl w:val="0"/>
-          <w:numId w:val="9"/>
+          <w:ilvl w:val="1"/>
+          <w:numId w:val="51"/>
         </w:numPr>
         <w:spacing w:line="360" w:lineRule="auto"/>
-        <w:ind w:left="1080"/>
         <w:jc w:val="both"/>
         <w:rPr>
           <w:rFonts w:cstheme="minorHAnsi"/>
@@ -2763,36 +3022,10 @@
           <w:sz w:val="24"/>
           <w:szCs w:val="24"/>
         </w:rPr>
-        <w:t>Relatórios de Desempenho do Jogador</w:t>
-      </w:r>
-    </w:p>
-    <w:p>
-      <w:pPr>
-        <w:pStyle w:val="PargrafodaLista"/>
-        <w:spacing w:line="360" w:lineRule="auto"/>
-        <w:ind w:left="1080"/>
-        <w:jc w:val="both"/>
-        <w:rPr>
-          <w:rFonts w:cstheme="minorHAnsi"/>
-          <w:sz w:val="24"/>
-          <w:szCs w:val="24"/>
-        </w:rPr>
-      </w:pPr>
-      <w:r>
-        <w:rPr>
-          <w:rFonts w:cstheme="minorHAnsi"/>
-          <w:sz w:val="24"/>
-          <w:szCs w:val="24"/>
-        </w:rPr>
-        <w:t>Registro do desempenho do jogador ao longo do jogo, incluindo pontuações, respostas corretas e incorretas, e progresso no tabuleiro.</w:t>
-      </w:r>
-    </w:p>
-    <w:p>
-      <w:pPr>
-        <w:pStyle w:val="PargrafodaLista"/>
-        <w:spacing w:line="360" w:lineRule="auto"/>
-        <w:ind w:left="1080"/>
-        <w:jc w:val="both"/>
+        <w:t xml:space="preserve">Quadro de </w:t>
+      </w:r>
+      <w:proofErr w:type="spellStart"/>
+      <w:r>
         <w:rPr>
           <w:rFonts w:cstheme="minorHAnsi"/>
           <w:b/>
@@ -2800,18 +3033,10 @@
           <w:sz w:val="24"/>
           <w:szCs w:val="24"/>
         </w:rPr>
-      </w:pPr>
-    </w:p>
-    <w:p>
-      <w:pPr>
-        <w:pStyle w:val="PargrafodaLista"/>
-        <w:numPr>
-          <w:ilvl w:val="0"/>
-          <w:numId w:val="9"/>
-        </w:numPr>
-        <w:spacing w:line="360" w:lineRule="auto"/>
-        <w:ind w:left="1080"/>
-        <w:jc w:val="both"/>
+        <w:t>User</w:t>
+      </w:r>
+      <w:proofErr w:type="spellEnd"/>
+      <w:r>
         <w:rPr>
           <w:rFonts w:cstheme="minorHAnsi"/>
           <w:b/>
@@ -2819,8 +3044,106 @@
           <w:sz w:val="24"/>
           <w:szCs w:val="24"/>
         </w:rPr>
-      </w:pPr>
-      <w:r>
+        <w:t xml:space="preserve"> Stories</w:t>
+      </w:r>
+    </w:p>
+    <w:p>
+      <w:pPr>
+        <w:pStyle w:val="PargrafodaLista"/>
+        <w:spacing w:line="360" w:lineRule="auto"/>
+        <w:ind w:left="1080"/>
+        <w:jc w:val="both"/>
+        <w:rPr>
+          <w:rFonts w:cstheme="minorHAnsi"/>
+          <w:sz w:val="24"/>
+          <w:szCs w:val="24"/>
+        </w:rPr>
+      </w:pPr>
+      <w:r>
+        <w:rPr>
+          <w:rFonts w:cstheme="minorHAnsi"/>
+          <w:sz w:val="24"/>
+          <w:szCs w:val="24"/>
+        </w:rPr>
+        <w:t xml:space="preserve">Apresenta um conjunto detalhado de </w:t>
+      </w:r>
+      <w:proofErr w:type="spellStart"/>
+      <w:r>
+        <w:rPr>
+          <w:rFonts w:cstheme="minorHAnsi"/>
+          <w:sz w:val="24"/>
+          <w:szCs w:val="24"/>
+        </w:rPr>
+        <w:t>user</w:t>
+      </w:r>
+      <w:proofErr w:type="spellEnd"/>
+      <w:r>
+        <w:rPr>
+          <w:rFonts w:cstheme="minorHAnsi"/>
+          <w:sz w:val="24"/>
+          <w:szCs w:val="24"/>
+        </w:rPr>
+        <w:t xml:space="preserve"> stories, que descrevem de forma clara e concisa as funcionalidades desejadas do sistema do ponto de vista do usuário. Cada </w:t>
+      </w:r>
+      <w:proofErr w:type="spellStart"/>
+      <w:r>
+        <w:rPr>
+          <w:rFonts w:cstheme="minorHAnsi"/>
+          <w:sz w:val="24"/>
+          <w:szCs w:val="24"/>
+        </w:rPr>
+        <w:t>user</w:t>
+      </w:r>
+      <w:proofErr w:type="spellEnd"/>
+      <w:r>
+        <w:rPr>
+          <w:rFonts w:cstheme="minorHAnsi"/>
+          <w:sz w:val="24"/>
+          <w:szCs w:val="24"/>
+        </w:rPr>
+        <w:t xml:space="preserve"> </w:t>
+      </w:r>
+      <w:proofErr w:type="spellStart"/>
+      <w:r>
+        <w:rPr>
+          <w:rFonts w:cstheme="minorHAnsi"/>
+          <w:sz w:val="24"/>
+          <w:szCs w:val="24"/>
+        </w:rPr>
+        <w:t>story</w:t>
+      </w:r>
+      <w:proofErr w:type="spellEnd"/>
+      <w:r>
+        <w:rPr>
+          <w:rFonts w:cstheme="minorHAnsi"/>
+          <w:sz w:val="24"/>
+          <w:szCs w:val="24"/>
+        </w:rPr>
+        <w:t xml:space="preserve"> inclui informações sobre os usuários, suas necessidades e os benefícios esperados.</w:t>
+      </w:r>
+    </w:p>
+    <w:p>
+      <w:pPr>
+        <w:pStyle w:val="PargrafodaLista"/>
+        <w:spacing w:line="360" w:lineRule="auto"/>
+        <w:ind w:left="709"/>
+        <w:jc w:val="both"/>
+        <w:rPr>
+          <w:rFonts w:cstheme="minorHAnsi"/>
+          <w:sz w:val="24"/>
+          <w:szCs w:val="24"/>
+        </w:rPr>
+      </w:pPr>
+    </w:p>
+    <w:p>
+      <w:pPr>
+        <w:pStyle w:val="PargrafodaLista"/>
+        <w:numPr>
+          <w:ilvl w:val="1"/>
+          <w:numId w:val="51"/>
+        </w:numPr>
+        <w:spacing w:line="360" w:lineRule="auto"/>
+        <w:jc w:val="both"/>
         <w:rPr>
           <w:rFonts w:cstheme="minorHAnsi"/>
           <w:b/>
@@ -2828,62 +3151,8 @@
           <w:sz w:val="24"/>
           <w:szCs w:val="24"/>
         </w:rPr>
-        <w:t>Documentação de Requisitos</w:t>
-      </w:r>
-    </w:p>
-    <w:p>
-      <w:pPr>
-        <w:pStyle w:val="PargrafodaLista"/>
-        <w:spacing w:line="360" w:lineRule="auto"/>
-        <w:ind w:left="1080"/>
-        <w:jc w:val="both"/>
-        <w:rPr>
-          <w:rFonts w:cstheme="minorHAnsi"/>
-          <w:sz w:val="24"/>
-          <w:szCs w:val="24"/>
-        </w:rPr>
-      </w:pPr>
-      <w:r>
-        <w:rPr>
-          <w:rFonts w:cstheme="minorHAnsi"/>
-          <w:sz w:val="24"/>
-          <w:szCs w:val="24"/>
-        </w:rPr>
-        <w:t>Descrição detalhada de todos os requisitos funcionais e não funcionais do jogo, incluindo características do produto, funcionalidades, interfaces do usuário e critérios de aceitação.</w:t>
-      </w:r>
-    </w:p>
-    <w:p>
-      <w:pPr>
-        <w:pStyle w:val="PargrafodaLista"/>
-        <w:spacing w:line="360" w:lineRule="auto"/>
-        <w:ind w:left="1080"/>
-        <w:jc w:val="both"/>
-        <w:rPr>
-          <w:rFonts w:cstheme="minorHAnsi"/>
-          <w:sz w:val="24"/>
-          <w:szCs w:val="24"/>
-        </w:rPr>
-      </w:pPr>
-    </w:p>
-    <w:p>
-      <w:pPr>
-        <w:pStyle w:val="PargrafodaLista"/>
-        <w:spacing w:line="360" w:lineRule="auto"/>
-        <w:ind w:left="1080"/>
-        <w:jc w:val="both"/>
-        <w:rPr>
-          <w:rFonts w:cstheme="minorHAnsi"/>
-          <w:sz w:val="24"/>
-          <w:szCs w:val="24"/>
-        </w:rPr>
-      </w:pPr>
-    </w:p>
-    <w:p>
-      <w:pPr>
-        <w:pStyle w:val="PargrafodaLista"/>
-        <w:spacing w:line="360" w:lineRule="auto"/>
-        <w:ind w:left="1080"/>
-        <w:jc w:val="both"/>
+      </w:pPr>
+      <w:r>
         <w:rPr>
           <w:rFonts w:cstheme="minorHAnsi"/>
           <w:b/>
@@ -2891,17 +3160,70 @@
           <w:sz w:val="24"/>
           <w:szCs w:val="24"/>
         </w:rPr>
+        <w:t>Requisitos Funcionais</w:t>
+      </w:r>
+    </w:p>
+    <w:p>
+      <w:pPr>
+        <w:pStyle w:val="PargrafodaLista"/>
+        <w:spacing w:line="360" w:lineRule="auto"/>
+        <w:ind w:left="1080"/>
+        <w:jc w:val="both"/>
+        <w:rPr>
+          <w:rFonts w:cstheme="minorHAnsi"/>
+          <w:sz w:val="24"/>
+          <w:szCs w:val="24"/>
+        </w:rPr>
+      </w:pPr>
+      <w:r>
+        <w:rPr>
+          <w:rFonts w:cstheme="minorHAnsi"/>
+          <w:sz w:val="24"/>
+          <w:szCs w:val="24"/>
+        </w:rPr>
+        <w:t xml:space="preserve">Detalha todas as funcionalidades que o sistema deve possuir. Esses requisitos são descritos de maneira específica e técnica, indicando claramente o que o sistema deve fazer para atender às necessidades identificadas nas </w:t>
+      </w:r>
+      <w:proofErr w:type="spellStart"/>
+      <w:r>
+        <w:rPr>
+          <w:rFonts w:cstheme="minorHAnsi"/>
+          <w:sz w:val="24"/>
+          <w:szCs w:val="24"/>
+        </w:rPr>
+        <w:t>user</w:t>
+      </w:r>
+      <w:proofErr w:type="spellEnd"/>
+      <w:r>
+        <w:rPr>
+          <w:rFonts w:cstheme="minorHAnsi"/>
+          <w:sz w:val="24"/>
+          <w:szCs w:val="24"/>
+        </w:rPr>
+        <w:t xml:space="preserve"> stories.</w:t>
+      </w:r>
+    </w:p>
+    <w:p>
+      <w:pPr>
+        <w:pStyle w:val="PargrafodaLista"/>
+        <w:spacing w:line="360" w:lineRule="auto"/>
+        <w:ind w:left="1080"/>
+        <w:jc w:val="both"/>
+        <w:rPr>
+          <w:rFonts w:cstheme="minorHAnsi"/>
+          <w:sz w:val="24"/>
+          <w:szCs w:val="24"/>
+        </w:rPr>
       </w:pPr>
     </w:p>
     <w:p>
       <w:pPr>
         <w:pStyle w:val="PargrafodaLista"/>
         <w:numPr>
-          <w:ilvl w:val="0"/>
-          <w:numId w:val="9"/>
+          <w:ilvl w:val="1"/>
+          <w:numId w:val="31"/>
         </w:numPr>
         <w:spacing w:line="360" w:lineRule="auto"/>
-        <w:ind w:left="1080"/>
+        <w:ind w:left="709" w:hanging="709"/>
         <w:jc w:val="both"/>
         <w:rPr>
           <w:rFonts w:cstheme="minorHAnsi"/>
@@ -2919,35 +3241,45 @@
           <w:sz w:val="24"/>
           <w:szCs w:val="24"/>
         </w:rPr>
-        <w:t>Documentação de Projeto</w:t>
-      </w:r>
-    </w:p>
-    <w:p>
-      <w:pPr>
-        <w:pStyle w:val="PargrafodaLista"/>
-        <w:spacing w:line="360" w:lineRule="auto"/>
-        <w:ind w:left="1080"/>
-        <w:jc w:val="both"/>
-        <w:rPr>
-          <w:rFonts w:cstheme="minorHAnsi"/>
-          <w:sz w:val="24"/>
-          <w:szCs w:val="24"/>
-        </w:rPr>
-      </w:pPr>
-      <w:r>
-        <w:rPr>
-          <w:rFonts w:cstheme="minorHAnsi"/>
-          <w:sz w:val="24"/>
-          <w:szCs w:val="24"/>
-        </w:rPr>
-        <w:t>Documento que descreve a arquitetura do jogo, incluindo a estrutura do tabuleiro, a lógica do jogo, os algoritmos de pontuação e os detalhes de implementação.</w:t>
-      </w:r>
-    </w:p>
-    <w:p>
-      <w:pPr>
-        <w:pStyle w:val="PargrafodaLista"/>
-        <w:spacing w:line="360" w:lineRule="auto"/>
-        <w:ind w:left="1080"/>
+        <w:t>Analise de requisitos</w:t>
+      </w:r>
+    </w:p>
+    <w:p>
+      <w:pPr>
+        <w:spacing w:line="360" w:lineRule="auto"/>
+        <w:ind w:left="360"/>
+        <w:jc w:val="both"/>
+        <w:rPr>
+          <w:rFonts w:cstheme="minorHAnsi"/>
+          <w:sz w:val="24"/>
+          <w:szCs w:val="24"/>
+        </w:rPr>
+      </w:pPr>
+      <w:r>
+        <w:rPr>
+          <w:rFonts w:cstheme="minorHAnsi"/>
+          <w:sz w:val="24"/>
+          <w:szCs w:val="24"/>
+        </w:rPr>
+        <w:t xml:space="preserve">Na análise de requisitos, é entregue </w:t>
+      </w:r>
+      <w:r>
+        <w:rPr>
+          <w:rFonts w:cstheme="minorHAnsi"/>
+          <w:sz w:val="24"/>
+          <w:szCs w:val="24"/>
+        </w:rPr>
+        <w:t>o seguinte item essencial:</w:t>
+      </w:r>
+    </w:p>
+    <w:p>
+      <w:pPr>
+        <w:pStyle w:val="PargrafodaLista"/>
+        <w:numPr>
+          <w:ilvl w:val="1"/>
+          <w:numId w:val="51"/>
+        </w:numPr>
+        <w:spacing w:line="360" w:lineRule="auto"/>
         <w:jc w:val="both"/>
         <w:rPr>
           <w:rFonts w:cstheme="minorHAnsi"/>
@@ -2957,17 +3289,7 @@
           <w:szCs w:val="24"/>
         </w:rPr>
       </w:pPr>
-    </w:p>
-    <w:p>
-      <w:pPr>
-        <w:pStyle w:val="PargrafodaLista"/>
-        <w:numPr>
-          <w:ilvl w:val="0"/>
-          <w:numId w:val="9"/>
-        </w:numPr>
-        <w:spacing w:line="360" w:lineRule="auto"/>
-        <w:ind w:left="1080"/>
-        <w:jc w:val="both"/>
+      <w:r>
         <w:rPr>
           <w:rFonts w:cstheme="minorHAnsi"/>
           <w:b/>
@@ -2975,7 +3297,8 @@
           <w:sz w:val="24"/>
           <w:szCs w:val="24"/>
         </w:rPr>
-      </w:pPr>
+        <w:t>V</w:t>
+      </w:r>
       <w:r>
         <w:rPr>
           <w:rFonts w:cstheme="minorHAnsi"/>
@@ -2984,36 +3307,60 @@
           <w:sz w:val="24"/>
           <w:szCs w:val="24"/>
         </w:rPr>
+        <w:t>isão de dados</w:t>
+      </w:r>
+    </w:p>
+    <w:p>
+      <w:pPr>
+        <w:pStyle w:val="PargrafodaLista"/>
+        <w:spacing w:line="360" w:lineRule="auto"/>
+        <w:ind w:left="1080"/>
+        <w:jc w:val="both"/>
+        <w:rPr>
+          <w:rFonts w:cstheme="minorHAnsi"/>
+          <w:sz w:val="24"/>
+          <w:szCs w:val="24"/>
+        </w:rPr>
+      </w:pPr>
+      <w:r>
+        <w:rPr>
+          <w:rFonts w:cstheme="minorHAnsi"/>
+          <w:sz w:val="24"/>
+          <w:szCs w:val="24"/>
+        </w:rPr>
         <w:lastRenderedPageBreak/>
-        <w:t>Manual do Usuário</w:t>
-      </w:r>
-    </w:p>
-    <w:p>
-      <w:pPr>
-        <w:pStyle w:val="PargrafodaLista"/>
-        <w:spacing w:line="360" w:lineRule="auto"/>
-        <w:ind w:left="1080"/>
-        <w:jc w:val="both"/>
-        <w:rPr>
-          <w:rFonts w:cstheme="minorHAnsi"/>
-          <w:sz w:val="24"/>
-          <w:szCs w:val="24"/>
-        </w:rPr>
-      </w:pPr>
-      <w:r>
-        <w:rPr>
-          <w:rFonts w:cstheme="minorHAnsi"/>
-          <w:sz w:val="24"/>
-          <w:szCs w:val="24"/>
-        </w:rPr>
-        <w:t>Guia detalhado que fornece instruções sobre como jogar o jogo, incluindo regras, objetivos, configuração inicial, movimento no tabuleiro, resolução de perguntas e obtenção de certificado de conclusão.</w:t>
-      </w:r>
-    </w:p>
-    <w:p>
-      <w:pPr>
-        <w:pStyle w:val="PargrafodaLista"/>
-        <w:spacing w:line="360" w:lineRule="auto"/>
-        <w:ind w:left="1080"/>
+        <w:t>I</w:t>
+      </w:r>
+      <w:r>
+        <w:rPr>
+          <w:rFonts w:cstheme="minorHAnsi"/>
+          <w:sz w:val="24"/>
+          <w:szCs w:val="24"/>
+        </w:rPr>
+        <w:t xml:space="preserve">nclui o modelo entidade-relacionamento (MER). Este modelo detalha a estrutura dos dados do projeto, mostrando claramente as entidades, seus atributos e os relacionamentos entre elas. A visão de dados proporciona uma </w:t>
+      </w:r>
+      <w:r>
+        <w:rPr>
+          <w:rFonts w:cstheme="minorHAnsi"/>
+          <w:sz w:val="24"/>
+          <w:szCs w:val="24"/>
+        </w:rPr>
+        <w:t xml:space="preserve">visão mais detalhada </w:t>
+      </w:r>
+      <w:r>
+        <w:rPr>
+          <w:rFonts w:cstheme="minorHAnsi"/>
+          <w:sz w:val="24"/>
+          <w:szCs w:val="24"/>
+        </w:rPr>
+        <w:t>de como os dados serão organizados, armazenados e inter-relacionados no sistema.</w:t>
+      </w:r>
+    </w:p>
+    <w:p>
+      <w:pPr>
+        <w:pStyle w:val="PargrafodaLista"/>
+        <w:spacing w:line="360" w:lineRule="auto"/>
+        <w:ind w:left="709"/>
         <w:jc w:val="both"/>
         <w:rPr>
           <w:rFonts w:cstheme="minorHAnsi"/>
@@ -3028,11 +3375,11 @@
       <w:pPr>
         <w:pStyle w:val="PargrafodaLista"/>
         <w:numPr>
-          <w:ilvl w:val="0"/>
-          <w:numId w:val="9"/>
+          <w:ilvl w:val="1"/>
+          <w:numId w:val="31"/>
         </w:numPr>
         <w:spacing w:line="360" w:lineRule="auto"/>
-        <w:ind w:left="1080"/>
+        <w:ind w:left="709" w:hanging="709"/>
         <w:jc w:val="both"/>
         <w:rPr>
           <w:rFonts w:cstheme="minorHAnsi"/>
@@ -3050,14 +3397,50 @@
           <w:sz w:val="24"/>
           <w:szCs w:val="24"/>
         </w:rPr>
-        <w:t>Material de Apoio Educacional</w:t>
-      </w:r>
-    </w:p>
-    <w:p>
-      <w:pPr>
-        <w:pStyle w:val="PargrafodaLista"/>
-        <w:spacing w:line="360" w:lineRule="auto"/>
-        <w:ind w:left="1080"/>
+        <w:t>Versionamento do projeto</w:t>
+      </w:r>
+    </w:p>
+    <w:p>
+      <w:pPr>
+        <w:spacing w:line="360" w:lineRule="auto"/>
+        <w:ind w:left="360"/>
+        <w:jc w:val="both"/>
+        <w:rPr>
+          <w:rFonts w:cstheme="minorHAnsi"/>
+          <w:sz w:val="24"/>
+          <w:szCs w:val="24"/>
+        </w:rPr>
+      </w:pPr>
+      <w:r>
+        <w:rPr>
+          <w:rFonts w:cstheme="minorHAnsi"/>
+          <w:sz w:val="24"/>
+          <w:szCs w:val="24"/>
+        </w:rPr>
+        <w:t>No versionamento do projeto, são realizadas as seguintes atividades essenciais:</w:t>
+      </w:r>
+    </w:p>
+    <w:p>
+      <w:pPr>
+        <w:pStyle w:val="PargrafodaLista"/>
+        <w:spacing w:line="360" w:lineRule="auto"/>
+        <w:ind w:left="709"/>
+        <w:jc w:val="both"/>
+        <w:rPr>
+          <w:rFonts w:cstheme="minorHAnsi"/>
+          <w:sz w:val="24"/>
+          <w:szCs w:val="24"/>
+        </w:rPr>
+      </w:pPr>
+    </w:p>
+    <w:p>
+      <w:pPr>
+        <w:pStyle w:val="PargrafodaLista"/>
+        <w:numPr>
+          <w:ilvl w:val="1"/>
+          <w:numId w:val="51"/>
+        </w:numPr>
+        <w:spacing w:line="360" w:lineRule="auto"/>
         <w:jc w:val="both"/>
         <w:rPr>
           <w:rFonts w:cstheme="minorHAnsi"/>
@@ -3070,11 +3453,111 @@
       <w:r>
         <w:rPr>
           <w:rFonts w:cstheme="minorHAnsi"/>
-          <w:sz w:val="24"/>
-          <w:szCs w:val="24"/>
-        </w:rPr>
-        <w:t>Recursos adicionais, como artigos, vídeos ou apresentações, que complementam o jogo e fornecem informações adicionais sobre avaliação, prevenção e tratamento de feridas.</w:t>
-      </w:r>
+          <w:b/>
+          <w:bCs/>
+          <w:sz w:val="24"/>
+          <w:szCs w:val="24"/>
+        </w:rPr>
+        <w:t>Criação do Repositório no GitHub</w:t>
+      </w:r>
+    </w:p>
+    <w:p>
+      <w:pPr>
+        <w:pStyle w:val="PargrafodaLista"/>
+        <w:spacing w:line="360" w:lineRule="auto"/>
+        <w:ind w:left="1080"/>
+        <w:jc w:val="both"/>
+        <w:rPr>
+          <w:rFonts w:cstheme="minorHAnsi"/>
+          <w:sz w:val="24"/>
+          <w:szCs w:val="24"/>
+        </w:rPr>
+      </w:pPr>
+      <w:r>
+        <w:rPr>
+          <w:rFonts w:cstheme="minorHAnsi"/>
+          <w:sz w:val="24"/>
+          <w:szCs w:val="24"/>
+        </w:rPr>
+        <w:t>Configuração e inicialização de um repositório no GitHub, que servirá como o armazenamento centralizado para todo o código-fonte e documentos do projeto.</w:t>
+      </w:r>
+    </w:p>
+    <w:p>
+      <w:pPr>
+        <w:pStyle w:val="PargrafodaLista"/>
+        <w:spacing w:line="360" w:lineRule="auto"/>
+        <w:ind w:left="709"/>
+        <w:jc w:val="both"/>
+        <w:rPr>
+          <w:rFonts w:cstheme="minorHAnsi"/>
+          <w:sz w:val="24"/>
+          <w:szCs w:val="24"/>
+        </w:rPr>
+      </w:pPr>
+    </w:p>
+    <w:p>
+      <w:pPr>
+        <w:pStyle w:val="PargrafodaLista"/>
+        <w:numPr>
+          <w:ilvl w:val="1"/>
+          <w:numId w:val="51"/>
+        </w:numPr>
+        <w:spacing w:line="360" w:lineRule="auto"/>
+        <w:jc w:val="both"/>
+        <w:rPr>
+          <w:rFonts w:cstheme="minorHAnsi"/>
+          <w:b/>
+          <w:bCs/>
+          <w:sz w:val="24"/>
+          <w:szCs w:val="24"/>
+        </w:rPr>
+      </w:pPr>
+      <w:r>
+        <w:rPr>
+          <w:rFonts w:cstheme="minorHAnsi"/>
+          <w:b/>
+          <w:bCs/>
+          <w:sz w:val="24"/>
+          <w:szCs w:val="24"/>
+        </w:rPr>
+        <w:t>Versionamento dos Documentos Produzidos pela Equipe</w:t>
+      </w:r>
+    </w:p>
+    <w:p>
+      <w:pPr>
+        <w:pStyle w:val="PargrafodaLista"/>
+        <w:spacing w:line="360" w:lineRule="auto"/>
+        <w:ind w:left="1080"/>
+        <w:jc w:val="both"/>
+        <w:rPr>
+          <w:rFonts w:cstheme="minorHAnsi"/>
+          <w:sz w:val="24"/>
+          <w:szCs w:val="24"/>
+        </w:rPr>
+      </w:pPr>
+      <w:r>
+        <w:rPr>
+          <w:rFonts w:cstheme="minorHAnsi"/>
+          <w:sz w:val="24"/>
+          <w:szCs w:val="24"/>
+        </w:rPr>
+        <w:t>Implementação de um sistema de controle de versão para todos os documentos produzidos pela equipe, garantindo que todas as alterações sejam registradas e que versões anteriores possam ser recuperadas facilmente. Isso assegura a organização, rastreabilidade e integridade de todos os artefatos do projeto.</w:t>
+      </w:r>
+    </w:p>
+    <w:p>
+      <w:pPr>
+        <w:pStyle w:val="PargrafodaLista"/>
+        <w:spacing w:line="360" w:lineRule="auto"/>
+        <w:ind w:left="709"/>
+        <w:jc w:val="both"/>
+        <w:rPr>
+          <w:rFonts w:cstheme="minorHAnsi"/>
+          <w:b/>
+          <w:bCs/>
+          <w:sz w:val="24"/>
+          <w:szCs w:val="24"/>
+        </w:rPr>
+      </w:pPr>
     </w:p>
     <w:p>
       <w:pPr>
@@ -3092,13 +3575,6 @@
           <w:szCs w:val="24"/>
         </w:rPr>
         <w:t>Restrições</w:t>
-      </w:r>
-      <w:r>
-        <w:rPr>
-          <w:rFonts w:cstheme="minorHAnsi"/>
-          <w:szCs w:val="24"/>
-        </w:rPr>
-        <w:t xml:space="preserve"> </w:t>
       </w:r>
     </w:p>
     <w:p>
@@ -3164,6 +3640,7 @@
           <w:rFonts w:cstheme="minorHAnsi"/>
           <w:szCs w:val="24"/>
         </w:rPr>
+        <w:lastRenderedPageBreak/>
         <w:t>Dependências</w:t>
       </w:r>
     </w:p>
@@ -3534,7 +4011,16 @@
           <w:sz w:val="24"/>
           <w:szCs w:val="24"/>
         </w:rPr>
-        <w:t>É importante ressaltar que este projeto visa criar uma ferramenta educacional interativa e eficaz, proporcionando uma experiência de aprendizagem envolvente e descontraída para os enfermeiros. O jogo será desenvolvido com base em requisitos detalhados, garantindo sua qualidade e eficácia na capacitação dos profissionais de saúde.</w:t>
+        <w:t xml:space="preserve">É importante ressaltar que este projeto visa criar uma ferramenta educacional interativa e eficaz, proporcionando uma experiência de aprendizagem envolvente e descontraída para os enfermeiros. O jogo será desenvolvido com base em </w:t>
+      </w:r>
+      <w:r>
+        <w:rPr>
+          <w:rFonts w:cstheme="minorHAnsi"/>
+          <w:sz w:val="24"/>
+          <w:szCs w:val="24"/>
+        </w:rPr>
+        <w:lastRenderedPageBreak/>
+        <w:t>requisitos detalhados, garantindo sua qualidade e eficácia na capacitação dos profissionais de saúde.</w:t>
       </w:r>
     </w:p>
     <w:p>
@@ -3574,7 +4060,23 @@
           <w:sz w:val="24"/>
           <w:szCs w:val="24"/>
         </w:rPr>
-        <w:t>Este documento servirá como referência ao longo do ciclo de vida do projeto, orientando o desenvolvimento, teste e implementação do jogo educativo. Qualquer alteração no escopo do projeto deverá ser devidamente avaliada e documentada para garantir a entrega bem-sucedida do produto final.</w:t>
+        <w:t>Este documento</w:t>
+      </w:r>
+      <w:r>
+        <w:rPr>
+          <w:rFonts w:cstheme="minorHAnsi"/>
+          <w:sz w:val="24"/>
+          <w:szCs w:val="24"/>
+        </w:rPr>
+        <w:t xml:space="preserve"> foi criado com auxilio do ChatGPT e</w:t>
+      </w:r>
+      <w:r>
+        <w:rPr>
+          <w:rFonts w:cstheme="minorHAnsi"/>
+          <w:sz w:val="24"/>
+          <w:szCs w:val="24"/>
+        </w:rPr>
+        <w:t xml:space="preserve"> servirá como referência ao longo do ciclo de vida do projeto, orientando o desenvolvimento, teste e implementação do jogo educativo. Qualquer alteração no escopo do projeto deverá ser devidamente avaliada e documentada para garantir a entrega bem-sucedida do produto final.</w:t>
       </w:r>
     </w:p>
     <w:p>
@@ -3651,22 +4153,24 @@
     <w:tbl>
       <w:tblPr>
         <w:tblStyle w:val="ProjectScopeTable"/>
-        <w:tblW w:w="5000" w:type="pct"/>
+        <w:tblW w:w="5338" w:type="pct"/>
         <w:tblLook w:val="04A0" w:firstRow="1" w:lastRow="0" w:firstColumn="1" w:lastColumn="0" w:noHBand="0" w:noVBand="1"/>
         <w:tblDescription w:val="Stakeholders Table"/>
       </w:tblPr>
       <w:tblGrid>
-        <w:gridCol w:w="3468"/>
-        <w:gridCol w:w="3468"/>
-        <w:gridCol w:w="2081"/>
+        <w:gridCol w:w="2985"/>
+        <w:gridCol w:w="2982"/>
+        <w:gridCol w:w="1781"/>
+        <w:gridCol w:w="1879"/>
       </w:tblGrid>
       <w:tr>
         <w:trPr>
           <w:cnfStyle w:val="100000000000" w:firstRow="1" w:lastRow="0" w:firstColumn="0" w:lastColumn="0" w:oddVBand="0" w:evenVBand="0" w:oddHBand="0" w:evenHBand="0" w:firstRowFirstColumn="0" w:firstRowLastColumn="0" w:lastRowFirstColumn="0" w:lastRowLastColumn="0"/>
+          <w:trHeight w:val="409"/>
         </w:trPr>
         <w:tc>
           <w:tcPr>
-            <w:tcW w:w="1923" w:type="pct"/>
+            <w:tcW w:w="1550" w:type="pct"/>
           </w:tcPr>
           <w:p>
             <w:pPr>
@@ -3687,7 +4191,7 @@
         </w:tc>
         <w:tc>
           <w:tcPr>
-            <w:tcW w:w="1923" w:type="pct"/>
+            <w:tcW w:w="1549" w:type="pct"/>
           </w:tcPr>
           <w:p>
             <w:pPr>
@@ -3708,7 +4212,7 @@
         </w:tc>
         <w:tc>
           <w:tcPr>
-            <w:tcW w:w="1154" w:type="pct"/>
+            <w:tcW w:w="925" w:type="pct"/>
           </w:tcPr>
           <w:p>
             <w:pPr>
@@ -3727,11 +4231,56 @@
             </w:r>
           </w:p>
         </w:tc>
+        <w:tc>
+          <w:tcPr>
+            <w:tcW w:w="976" w:type="pct"/>
+          </w:tcPr>
+          <w:p>
+            <w:pPr>
+              <w:spacing w:line="360" w:lineRule="auto"/>
+              <w:rPr>
+                <w:sz w:val="24"/>
+                <w:szCs w:val="24"/>
+              </w:rPr>
+            </w:pPr>
+            <w:r>
+              <w:rPr>
+                <w:sz w:val="24"/>
+                <w:szCs w:val="24"/>
+              </w:rPr>
+              <w:t>Artefatos</w:t>
+            </w:r>
+          </w:p>
+        </w:tc>
       </w:tr>
       <w:tr>
+        <w:trPr>
+          <w:trHeight w:val="399"/>
+        </w:trPr>
         <w:tc>
           <w:tcPr>
-            <w:tcW w:w="1923" w:type="pct"/>
+            <w:tcW w:w="1550" w:type="pct"/>
+          </w:tcPr>
+          <w:p>
+            <w:pPr>
+              <w:spacing w:line="360" w:lineRule="auto"/>
+              <w:rPr>
+                <w:sz w:val="24"/>
+                <w:szCs w:val="24"/>
+              </w:rPr>
+            </w:pPr>
+            <w:r>
+              <w:rPr>
+                <w:sz w:val="24"/>
+                <w:szCs w:val="24"/>
+              </w:rPr>
+              <w:t>Mateus Boche / Frederico Andrade</w:t>
+            </w:r>
+          </w:p>
+        </w:tc>
+        <w:tc>
+          <w:tcPr>
+            <w:tcW w:w="1549" w:type="pct"/>
           </w:tcPr>
           <w:p>
             <w:pPr>
@@ -3745,7 +4294,7 @@
         </w:tc>
         <w:tc>
           <w:tcPr>
-            <w:tcW w:w="1923" w:type="pct"/>
+            <w:tcW w:w="925" w:type="pct"/>
           </w:tcPr>
           <w:p>
             <w:pPr>
@@ -3755,11 +4304,18 @@
                 <w:szCs w:val="24"/>
               </w:rPr>
             </w:pPr>
+            <w:r>
+              <w:rPr>
+                <w:sz w:val="24"/>
+                <w:szCs w:val="24"/>
+              </w:rPr>
+              <w:t>15/04/2023</w:t>
+            </w:r>
           </w:p>
         </w:tc>
         <w:tc>
           <w:tcPr>
-            <w:tcW w:w="1154" w:type="pct"/>
+            <w:tcW w:w="976" w:type="pct"/>
           </w:tcPr>
           <w:p>
             <w:pPr>
@@ -3769,6 +4325,13 @@
                 <w:szCs w:val="24"/>
               </w:rPr>
             </w:pPr>
+            <w:r>
+              <w:rPr>
+                <w:sz w:val="24"/>
+                <w:szCs w:val="24"/>
+              </w:rPr>
+              <w:t>Declaração de escopo / especificação de requisitos / analise de requisitos / versionamento do projeto</w:t>
+            </w:r>
           </w:p>
         </w:tc>
       </w:tr>
@@ -4549,6 +5112,119 @@
     </w:lvl>
   </w:abstractNum>
   <w:abstractNum w:abstractNumId="6" w15:restartNumberingAfterBreak="0">
+    <w:nsid w:val="06E956E9"/>
+    <w:multiLevelType w:val="hybridMultilevel"/>
+    <w:tmpl w:val="9C90E9BC"/>
+    <w:lvl w:ilvl="0" w:tplc="04160001">
+      <w:start w:val="1"/>
+      <w:numFmt w:val="bullet"/>
+      <w:lvlText w:val=""/>
+      <w:lvlJc w:val="left"/>
+      <w:pPr>
+        <w:ind w:left="1110" w:hanging="360"/>
+      </w:pPr>
+      <w:rPr>
+        <w:rFonts w:ascii="Symbol" w:hAnsi="Symbol" w:hint="default"/>
+      </w:rPr>
+    </w:lvl>
+    <w:lvl w:ilvl="1" w:tplc="04160003" w:tentative="1">
+      <w:start w:val="1"/>
+      <w:numFmt w:val="bullet"/>
+      <w:lvlText w:val="o"/>
+      <w:lvlJc w:val="left"/>
+      <w:pPr>
+        <w:ind w:left="1830" w:hanging="360"/>
+      </w:pPr>
+      <w:rPr>
+        <w:rFonts w:ascii="Courier New" w:hAnsi="Courier New" w:cs="Courier New" w:hint="default"/>
+      </w:rPr>
+    </w:lvl>
+    <w:lvl w:ilvl="2" w:tplc="04160005" w:tentative="1">
+      <w:start w:val="1"/>
+      <w:numFmt w:val="bullet"/>
+      <w:lvlText w:val=""/>
+      <w:lvlJc w:val="left"/>
+      <w:pPr>
+        <w:ind w:left="2550" w:hanging="360"/>
+      </w:pPr>
+      <w:rPr>
+        <w:rFonts w:ascii="Wingdings" w:hAnsi="Wingdings" w:hint="default"/>
+      </w:rPr>
+    </w:lvl>
+    <w:lvl w:ilvl="3" w:tplc="04160001" w:tentative="1">
+      <w:start w:val="1"/>
+      <w:numFmt w:val="bullet"/>
+      <w:lvlText w:val=""/>
+      <w:lvlJc w:val="left"/>
+      <w:pPr>
+        <w:ind w:left="3270" w:hanging="360"/>
+      </w:pPr>
+      <w:rPr>
+        <w:rFonts w:ascii="Symbol" w:hAnsi="Symbol" w:hint="default"/>
+      </w:rPr>
+    </w:lvl>
+    <w:lvl w:ilvl="4" w:tplc="04160003" w:tentative="1">
+      <w:start w:val="1"/>
+      <w:numFmt w:val="bullet"/>
+      <w:lvlText w:val="o"/>
+      <w:lvlJc w:val="left"/>
+      <w:pPr>
+        <w:ind w:left="3990" w:hanging="360"/>
+      </w:pPr>
+      <w:rPr>
+        <w:rFonts w:ascii="Courier New" w:hAnsi="Courier New" w:cs="Courier New" w:hint="default"/>
+      </w:rPr>
+    </w:lvl>
+    <w:lvl w:ilvl="5" w:tplc="04160005" w:tentative="1">
+      <w:start w:val="1"/>
+      <w:numFmt w:val="bullet"/>
+      <w:lvlText w:val=""/>
+      <w:lvlJc w:val="left"/>
+      <w:pPr>
+        <w:ind w:left="4710" w:hanging="360"/>
+      </w:pPr>
+      <w:rPr>
+        <w:rFonts w:ascii="Wingdings" w:hAnsi="Wingdings" w:hint="default"/>
+      </w:rPr>
+    </w:lvl>
+    <w:lvl w:ilvl="6" w:tplc="04160001" w:tentative="1">
+      <w:start w:val="1"/>
+      <w:numFmt w:val="bullet"/>
+      <w:lvlText w:val=""/>
+      <w:lvlJc w:val="left"/>
+      <w:pPr>
+        <w:ind w:left="5430" w:hanging="360"/>
+      </w:pPr>
+      <w:rPr>
+        <w:rFonts w:ascii="Symbol" w:hAnsi="Symbol" w:hint="default"/>
+      </w:rPr>
+    </w:lvl>
+    <w:lvl w:ilvl="7" w:tplc="04160003" w:tentative="1">
+      <w:start w:val="1"/>
+      <w:numFmt w:val="bullet"/>
+      <w:lvlText w:val="o"/>
+      <w:lvlJc w:val="left"/>
+      <w:pPr>
+        <w:ind w:left="6150" w:hanging="360"/>
+      </w:pPr>
+      <w:rPr>
+        <w:rFonts w:ascii="Courier New" w:hAnsi="Courier New" w:cs="Courier New" w:hint="default"/>
+      </w:rPr>
+    </w:lvl>
+    <w:lvl w:ilvl="8" w:tplc="04160005" w:tentative="1">
+      <w:start w:val="1"/>
+      <w:numFmt w:val="bullet"/>
+      <w:lvlText w:val=""/>
+      <w:lvlJc w:val="left"/>
+      <w:pPr>
+        <w:ind w:left="6870" w:hanging="360"/>
+      </w:pPr>
+      <w:rPr>
+        <w:rFonts w:ascii="Wingdings" w:hAnsi="Wingdings" w:hint="default"/>
+      </w:rPr>
+    </w:lvl>
+  </w:abstractNum>
+  <w:abstractNum w:abstractNumId="7" w15:restartNumberingAfterBreak="0">
     <w:nsid w:val="0A341637"/>
     <w:multiLevelType w:val="multilevel"/>
     <w:tmpl w:val="4F46A40A"/>
@@ -4661,7 +5337,7 @@
       </w:rPr>
     </w:lvl>
   </w:abstractNum>
-  <w:abstractNum w:abstractNumId="7" w15:restartNumberingAfterBreak="0">
+  <w:abstractNum w:abstractNumId="8" w15:restartNumberingAfterBreak="0">
     <w:nsid w:val="0D547876"/>
     <w:multiLevelType w:val="multilevel"/>
     <w:tmpl w:val="413E3FA4"/>
@@ -4774,7 +5450,7 @@
       </w:rPr>
     </w:lvl>
   </w:abstractNum>
-  <w:abstractNum w:abstractNumId="8" w15:restartNumberingAfterBreak="0">
+  <w:abstractNum w:abstractNumId="9" w15:restartNumberingAfterBreak="0">
     <w:nsid w:val="0EC84915"/>
     <w:multiLevelType w:val="hybridMultilevel"/>
     <w:tmpl w:val="F2E4B1AE"/>
@@ -4887,7 +5563,7 @@
       </w:rPr>
     </w:lvl>
   </w:abstractNum>
-  <w:abstractNum w:abstractNumId="9" w15:restartNumberingAfterBreak="0">
+  <w:abstractNum w:abstractNumId="10" w15:restartNumberingAfterBreak="0">
     <w:nsid w:val="0EF04782"/>
     <w:multiLevelType w:val="multilevel"/>
     <w:tmpl w:val="DC9E1BFC"/>
@@ -5000,7 +5676,7 @@
       </w:rPr>
     </w:lvl>
   </w:abstractNum>
-  <w:abstractNum w:abstractNumId="10" w15:restartNumberingAfterBreak="0">
+  <w:abstractNum w:abstractNumId="11" w15:restartNumberingAfterBreak="0">
     <w:nsid w:val="14CC00BD"/>
     <w:multiLevelType w:val="multilevel"/>
     <w:tmpl w:val="E7D45DB8"/>
@@ -5113,7 +5789,7 @@
       </w:rPr>
     </w:lvl>
   </w:abstractNum>
-  <w:abstractNum w:abstractNumId="11" w15:restartNumberingAfterBreak="0">
+  <w:abstractNum w:abstractNumId="12" w15:restartNumberingAfterBreak="0">
     <w:nsid w:val="17EE3FB8"/>
     <w:multiLevelType w:val="multilevel"/>
     <w:tmpl w:val="36665EC6"/>
@@ -5226,7 +5902,7 @@
       </w:rPr>
     </w:lvl>
   </w:abstractNum>
-  <w:abstractNum w:abstractNumId="12" w15:restartNumberingAfterBreak="0">
+  <w:abstractNum w:abstractNumId="13" w15:restartNumberingAfterBreak="0">
     <w:nsid w:val="1AE03636"/>
     <w:multiLevelType w:val="multilevel"/>
     <w:tmpl w:val="F778836A"/>
@@ -5339,7 +6015,7 @@
       </w:rPr>
     </w:lvl>
   </w:abstractNum>
-  <w:abstractNum w:abstractNumId="13" w15:restartNumberingAfterBreak="0">
+  <w:abstractNum w:abstractNumId="14" w15:restartNumberingAfterBreak="0">
     <w:nsid w:val="1AF73AAF"/>
     <w:multiLevelType w:val="hybridMultilevel"/>
     <w:tmpl w:val="238028B6"/>
@@ -5452,7 +6128,7 @@
       </w:rPr>
     </w:lvl>
   </w:abstractNum>
-  <w:abstractNum w:abstractNumId="14" w15:restartNumberingAfterBreak="0">
+  <w:abstractNum w:abstractNumId="15" w15:restartNumberingAfterBreak="0">
     <w:nsid w:val="202E3339"/>
     <w:multiLevelType w:val="multilevel"/>
     <w:tmpl w:val="B5146DFA"/>
@@ -5565,7 +6241,7 @@
       </w:rPr>
     </w:lvl>
   </w:abstractNum>
-  <w:abstractNum w:abstractNumId="15" w15:restartNumberingAfterBreak="0">
+  <w:abstractNum w:abstractNumId="16" w15:restartNumberingAfterBreak="0">
     <w:nsid w:val="25670F5F"/>
     <w:multiLevelType w:val="multilevel"/>
     <w:tmpl w:val="CFD25570"/>
@@ -5678,7 +6354,7 @@
       </w:rPr>
     </w:lvl>
   </w:abstractNum>
-  <w:abstractNum w:abstractNumId="16" w15:restartNumberingAfterBreak="0">
+  <w:abstractNum w:abstractNumId="17" w15:restartNumberingAfterBreak="0">
     <w:nsid w:val="275F2739"/>
     <w:multiLevelType w:val="hybridMultilevel"/>
     <w:tmpl w:val="EE8AD9E4"/>
@@ -5791,7 +6467,7 @@
       </w:rPr>
     </w:lvl>
   </w:abstractNum>
-  <w:abstractNum w:abstractNumId="17" w15:restartNumberingAfterBreak="0">
+  <w:abstractNum w:abstractNumId="18" w15:restartNumberingAfterBreak="0">
     <w:nsid w:val="294D1F4D"/>
     <w:multiLevelType w:val="multilevel"/>
     <w:tmpl w:val="3A0665C2"/>
@@ -5904,7 +6580,7 @@
       </w:rPr>
     </w:lvl>
   </w:abstractNum>
-  <w:abstractNum w:abstractNumId="18" w15:restartNumberingAfterBreak="0">
+  <w:abstractNum w:abstractNumId="19" w15:restartNumberingAfterBreak="0">
     <w:nsid w:val="2B0238A5"/>
     <w:multiLevelType w:val="multilevel"/>
     <w:tmpl w:val="0C661FD2"/>
@@ -6019,7 +6695,120 @@
       </w:rPr>
     </w:lvl>
   </w:abstractNum>
-  <w:abstractNum w:abstractNumId="19" w15:restartNumberingAfterBreak="0">
+  <w:abstractNum w:abstractNumId="20" w15:restartNumberingAfterBreak="0">
+    <w:nsid w:val="2F92219E"/>
+    <w:multiLevelType w:val="multilevel"/>
+    <w:tmpl w:val="4950F226"/>
+    <w:lvl w:ilvl="0">
+      <w:start w:val="1"/>
+      <w:numFmt w:val="bullet"/>
+      <w:lvlText w:val=""/>
+      <w:lvlJc w:val="left"/>
+      <w:pPr>
+        <w:ind w:left="390" w:hanging="390"/>
+      </w:pPr>
+      <w:rPr>
+        <w:rFonts w:ascii="Symbol" w:hAnsi="Symbol" w:hint="default"/>
+      </w:rPr>
+    </w:lvl>
+    <w:lvl w:ilvl="1">
+      <w:start w:val="1"/>
+      <w:numFmt w:val="none"/>
+      <w:lvlText w:val="6.1."/>
+      <w:lvlJc w:val="left"/>
+      <w:pPr>
+        <w:ind w:left="1800" w:hanging="720"/>
+      </w:pPr>
+      <w:rPr>
+        <w:rFonts w:hint="default"/>
+      </w:rPr>
+    </w:lvl>
+    <w:lvl w:ilvl="2">
+      <w:start w:val="1"/>
+      <w:numFmt w:val="decimal"/>
+      <w:lvlText w:val="%1.%2.%3."/>
+      <w:lvlJc w:val="left"/>
+      <w:pPr>
+        <w:ind w:left="2880" w:hanging="720"/>
+      </w:pPr>
+      <w:rPr>
+        <w:rFonts w:hint="default"/>
+      </w:rPr>
+    </w:lvl>
+    <w:lvl w:ilvl="3">
+      <w:start w:val="1"/>
+      <w:numFmt w:val="decimal"/>
+      <w:lvlText w:val="%1.%2.%3.%4."/>
+      <w:lvlJc w:val="left"/>
+      <w:pPr>
+        <w:ind w:left="4320" w:hanging="1080"/>
+      </w:pPr>
+      <w:rPr>
+        <w:rFonts w:hint="default"/>
+      </w:rPr>
+    </w:lvl>
+    <w:lvl w:ilvl="4">
+      <w:start w:val="1"/>
+      <w:numFmt w:val="decimal"/>
+      <w:lvlText w:val="%1.%2.%3.%4.%5."/>
+      <w:lvlJc w:val="left"/>
+      <w:pPr>
+        <w:ind w:left="5400" w:hanging="1080"/>
+      </w:pPr>
+      <w:rPr>
+        <w:rFonts w:hint="default"/>
+      </w:rPr>
+    </w:lvl>
+    <w:lvl w:ilvl="5">
+      <w:start w:val="1"/>
+      <w:numFmt w:val="decimal"/>
+      <w:lvlText w:val="%1.%2.%3.%4.%5.%6."/>
+      <w:lvlJc w:val="left"/>
+      <w:pPr>
+        <w:ind w:left="6840" w:hanging="1440"/>
+      </w:pPr>
+      <w:rPr>
+        <w:rFonts w:hint="default"/>
+      </w:rPr>
+    </w:lvl>
+    <w:lvl w:ilvl="6">
+      <w:start w:val="1"/>
+      <w:numFmt w:val="decimal"/>
+      <w:lvlText w:val="%1.%2.%3.%4.%5.%6.%7."/>
+      <w:lvlJc w:val="left"/>
+      <w:pPr>
+        <w:ind w:left="7920" w:hanging="1440"/>
+      </w:pPr>
+      <w:rPr>
+        <w:rFonts w:hint="default"/>
+      </w:rPr>
+    </w:lvl>
+    <w:lvl w:ilvl="7">
+      <w:start w:val="1"/>
+      <w:numFmt w:val="decimal"/>
+      <w:lvlText w:val="%1.%2.%3.%4.%5.%6.%7.%8."/>
+      <w:lvlJc w:val="left"/>
+      <w:pPr>
+        <w:ind w:left="9360" w:hanging="1800"/>
+      </w:pPr>
+      <w:rPr>
+        <w:rFonts w:hint="default"/>
+      </w:rPr>
+    </w:lvl>
+    <w:lvl w:ilvl="8">
+      <w:start w:val="1"/>
+      <w:numFmt w:val="decimal"/>
+      <w:lvlText w:val="%1.%2.%3.%4.%5.%6.%7.%8.%9."/>
+      <w:lvlJc w:val="left"/>
+      <w:pPr>
+        <w:ind w:left="10800" w:hanging="2160"/>
+      </w:pPr>
+      <w:rPr>
+        <w:rFonts w:hint="default"/>
+      </w:rPr>
+    </w:lvl>
+  </w:abstractNum>
+  <w:abstractNum w:abstractNumId="21" w15:restartNumberingAfterBreak="0">
     <w:nsid w:val="308763D7"/>
     <w:multiLevelType w:val="multilevel"/>
     <w:tmpl w:val="AED4872E"/>
@@ -6132,7 +6921,7 @@
       </w:rPr>
     </w:lvl>
   </w:abstractNum>
-  <w:abstractNum w:abstractNumId="20" w15:restartNumberingAfterBreak="0">
+  <w:abstractNum w:abstractNumId="22" w15:restartNumberingAfterBreak="0">
     <w:nsid w:val="39290965"/>
     <w:multiLevelType w:val="multilevel"/>
     <w:tmpl w:val="43EE84EE"/>
@@ -6245,7 +7034,7 @@
       </w:rPr>
     </w:lvl>
   </w:abstractNum>
-  <w:abstractNum w:abstractNumId="21" w15:restartNumberingAfterBreak="0">
+  <w:abstractNum w:abstractNumId="23" w15:restartNumberingAfterBreak="0">
     <w:nsid w:val="39B3447A"/>
     <w:multiLevelType w:val="multilevel"/>
     <w:tmpl w:val="3634E512"/>
@@ -6358,7 +7147,7 @@
       </w:rPr>
     </w:lvl>
   </w:abstractNum>
-  <w:abstractNum w:abstractNumId="22" w15:restartNumberingAfterBreak="0">
+  <w:abstractNum w:abstractNumId="24" w15:restartNumberingAfterBreak="0">
     <w:nsid w:val="3CB229EE"/>
     <w:multiLevelType w:val="multilevel"/>
     <w:tmpl w:val="02DE6308"/>
@@ -6471,7 +7260,7 @@
       </w:rPr>
     </w:lvl>
   </w:abstractNum>
-  <w:abstractNum w:abstractNumId="23" w15:restartNumberingAfterBreak="0">
+  <w:abstractNum w:abstractNumId="25" w15:restartNumberingAfterBreak="0">
     <w:nsid w:val="3D9C3F8F"/>
     <w:multiLevelType w:val="multilevel"/>
     <w:tmpl w:val="028AAB9A"/>
@@ -6584,7 +7373,7 @@
       </w:rPr>
     </w:lvl>
   </w:abstractNum>
-  <w:abstractNum w:abstractNumId="24" w15:restartNumberingAfterBreak="0">
+  <w:abstractNum w:abstractNumId="26" w15:restartNumberingAfterBreak="0">
     <w:nsid w:val="3E6448FD"/>
     <w:multiLevelType w:val="multilevel"/>
     <w:tmpl w:val="36665EC6"/>
@@ -6697,7 +7486,120 @@
       </w:rPr>
     </w:lvl>
   </w:abstractNum>
-  <w:abstractNum w:abstractNumId="25" w15:restartNumberingAfterBreak="0">
+  <w:abstractNum w:abstractNumId="27" w15:restartNumberingAfterBreak="0">
+    <w:nsid w:val="42D70099"/>
+    <w:multiLevelType w:val="hybridMultilevel"/>
+    <w:tmpl w:val="7D42E6E0"/>
+    <w:lvl w:ilvl="0" w:tplc="04160001">
+      <w:start w:val="1"/>
+      <w:numFmt w:val="bullet"/>
+      <w:lvlText w:val=""/>
+      <w:lvlJc w:val="left"/>
+      <w:pPr>
+        <w:ind w:left="1110" w:hanging="360"/>
+      </w:pPr>
+      <w:rPr>
+        <w:rFonts w:ascii="Symbol" w:hAnsi="Symbol" w:hint="default"/>
+      </w:rPr>
+    </w:lvl>
+    <w:lvl w:ilvl="1" w:tplc="04160003" w:tentative="1">
+      <w:start w:val="1"/>
+      <w:numFmt w:val="bullet"/>
+      <w:lvlText w:val="o"/>
+      <w:lvlJc w:val="left"/>
+      <w:pPr>
+        <w:ind w:left="1830" w:hanging="360"/>
+      </w:pPr>
+      <w:rPr>
+        <w:rFonts w:ascii="Courier New" w:hAnsi="Courier New" w:cs="Courier New" w:hint="default"/>
+      </w:rPr>
+    </w:lvl>
+    <w:lvl w:ilvl="2" w:tplc="04160005" w:tentative="1">
+      <w:start w:val="1"/>
+      <w:numFmt w:val="bullet"/>
+      <w:lvlText w:val=""/>
+      <w:lvlJc w:val="left"/>
+      <w:pPr>
+        <w:ind w:left="2550" w:hanging="360"/>
+      </w:pPr>
+      <w:rPr>
+        <w:rFonts w:ascii="Wingdings" w:hAnsi="Wingdings" w:hint="default"/>
+      </w:rPr>
+    </w:lvl>
+    <w:lvl w:ilvl="3" w:tplc="04160001" w:tentative="1">
+      <w:start w:val="1"/>
+      <w:numFmt w:val="bullet"/>
+      <w:lvlText w:val=""/>
+      <w:lvlJc w:val="left"/>
+      <w:pPr>
+        <w:ind w:left="3270" w:hanging="360"/>
+      </w:pPr>
+      <w:rPr>
+        <w:rFonts w:ascii="Symbol" w:hAnsi="Symbol" w:hint="default"/>
+      </w:rPr>
+    </w:lvl>
+    <w:lvl w:ilvl="4" w:tplc="04160003" w:tentative="1">
+      <w:start w:val="1"/>
+      <w:numFmt w:val="bullet"/>
+      <w:lvlText w:val="o"/>
+      <w:lvlJc w:val="left"/>
+      <w:pPr>
+        <w:ind w:left="3990" w:hanging="360"/>
+      </w:pPr>
+      <w:rPr>
+        <w:rFonts w:ascii="Courier New" w:hAnsi="Courier New" w:cs="Courier New" w:hint="default"/>
+      </w:rPr>
+    </w:lvl>
+    <w:lvl w:ilvl="5" w:tplc="04160005" w:tentative="1">
+      <w:start w:val="1"/>
+      <w:numFmt w:val="bullet"/>
+      <w:lvlText w:val=""/>
+      <w:lvlJc w:val="left"/>
+      <w:pPr>
+        <w:ind w:left="4710" w:hanging="360"/>
+      </w:pPr>
+      <w:rPr>
+        <w:rFonts w:ascii="Wingdings" w:hAnsi="Wingdings" w:hint="default"/>
+      </w:rPr>
+    </w:lvl>
+    <w:lvl w:ilvl="6" w:tplc="04160001" w:tentative="1">
+      <w:start w:val="1"/>
+      <w:numFmt w:val="bullet"/>
+      <w:lvlText w:val=""/>
+      <w:lvlJc w:val="left"/>
+      <w:pPr>
+        <w:ind w:left="5430" w:hanging="360"/>
+      </w:pPr>
+      <w:rPr>
+        <w:rFonts w:ascii="Symbol" w:hAnsi="Symbol" w:hint="default"/>
+      </w:rPr>
+    </w:lvl>
+    <w:lvl w:ilvl="7" w:tplc="04160003" w:tentative="1">
+      <w:start w:val="1"/>
+      <w:numFmt w:val="bullet"/>
+      <w:lvlText w:val="o"/>
+      <w:lvlJc w:val="left"/>
+      <w:pPr>
+        <w:ind w:left="6150" w:hanging="360"/>
+      </w:pPr>
+      <w:rPr>
+        <w:rFonts w:ascii="Courier New" w:hAnsi="Courier New" w:cs="Courier New" w:hint="default"/>
+      </w:rPr>
+    </w:lvl>
+    <w:lvl w:ilvl="8" w:tplc="04160005" w:tentative="1">
+      <w:start w:val="1"/>
+      <w:numFmt w:val="bullet"/>
+      <w:lvlText w:val=""/>
+      <w:lvlJc w:val="left"/>
+      <w:pPr>
+        <w:ind w:left="6870" w:hanging="360"/>
+      </w:pPr>
+      <w:rPr>
+        <w:rFonts w:ascii="Wingdings" w:hAnsi="Wingdings" w:hint="default"/>
+      </w:rPr>
+    </w:lvl>
+  </w:abstractNum>
+  <w:abstractNum w:abstractNumId="28" w15:restartNumberingAfterBreak="0">
     <w:nsid w:val="432A70EB"/>
     <w:multiLevelType w:val="multilevel"/>
     <w:tmpl w:val="DC3ED7E4"/>
@@ -6810,7 +7712,7 @@
       </w:rPr>
     </w:lvl>
   </w:abstractNum>
-  <w:abstractNum w:abstractNumId="26" w15:restartNumberingAfterBreak="0">
+  <w:abstractNum w:abstractNumId="29" w15:restartNumberingAfterBreak="0">
     <w:nsid w:val="45E4759D"/>
     <w:multiLevelType w:val="multilevel"/>
     <w:tmpl w:val="B9C2B6B0"/>
@@ -6923,7 +7825,7 @@
       </w:rPr>
     </w:lvl>
   </w:abstractNum>
-  <w:abstractNum w:abstractNumId="27" w15:restartNumberingAfterBreak="0">
+  <w:abstractNum w:abstractNumId="30" w15:restartNumberingAfterBreak="0">
     <w:nsid w:val="4BDB47D8"/>
     <w:multiLevelType w:val="multilevel"/>
     <w:tmpl w:val="4B80F256"/>
@@ -7036,7 +7938,7 @@
       </w:rPr>
     </w:lvl>
   </w:abstractNum>
-  <w:abstractNum w:abstractNumId="28" w15:restartNumberingAfterBreak="0">
+  <w:abstractNum w:abstractNumId="31" w15:restartNumberingAfterBreak="0">
     <w:nsid w:val="552232B4"/>
     <w:multiLevelType w:val="multilevel"/>
     <w:tmpl w:val="AB8E077E"/>
@@ -7149,7 +8051,7 @@
       </w:rPr>
     </w:lvl>
   </w:abstractNum>
-  <w:abstractNum w:abstractNumId="29" w15:restartNumberingAfterBreak="0">
+  <w:abstractNum w:abstractNumId="32" w15:restartNumberingAfterBreak="0">
     <w:nsid w:val="5C75474D"/>
     <w:multiLevelType w:val="multilevel"/>
     <w:tmpl w:val="5B8A308A"/>
@@ -7262,7 +8164,7 @@
       </w:rPr>
     </w:lvl>
   </w:abstractNum>
-  <w:abstractNum w:abstractNumId="30" w15:restartNumberingAfterBreak="0">
+  <w:abstractNum w:abstractNumId="33" w15:restartNumberingAfterBreak="0">
     <w:nsid w:val="5CDB0579"/>
     <w:multiLevelType w:val="multilevel"/>
     <w:tmpl w:val="9ADC7828"/>
@@ -7375,10 +8277,10 @@
       </w:rPr>
     </w:lvl>
   </w:abstractNum>
-  <w:abstractNum w:abstractNumId="31" w15:restartNumberingAfterBreak="0">
+  <w:abstractNum w:abstractNumId="34" w15:restartNumberingAfterBreak="0">
     <w:nsid w:val="5D320B7D"/>
     <w:multiLevelType w:val="multilevel"/>
-    <w:tmpl w:val="05723566"/>
+    <w:tmpl w:val="27B25BB8"/>
     <w:lvl w:ilvl="0">
       <w:start w:val="3"/>
       <w:numFmt w:val="decimal"/>
@@ -7394,7 +8296,7 @@
     <w:lvl w:ilvl="1">
       <w:start w:val="1"/>
       <w:numFmt w:val="none"/>
-      <w:lvlText w:val="5.1."/>
+      <w:lvlText w:val="6.4."/>
       <w:lvlJc w:val="left"/>
       <w:pPr>
         <w:ind w:left="1800" w:hanging="720"/>
@@ -7488,7 +8390,7 @@
       </w:rPr>
     </w:lvl>
   </w:abstractNum>
-  <w:abstractNum w:abstractNumId="32" w15:restartNumberingAfterBreak="0">
+  <w:abstractNum w:abstractNumId="35" w15:restartNumberingAfterBreak="0">
     <w:nsid w:val="6083438D"/>
     <w:multiLevelType w:val="multilevel"/>
     <w:tmpl w:val="7BE0E35A"/>
@@ -7601,7 +8503,7 @@
       </w:rPr>
     </w:lvl>
   </w:abstractNum>
-  <w:abstractNum w:abstractNumId="33" w15:restartNumberingAfterBreak="0">
+  <w:abstractNum w:abstractNumId="36" w15:restartNumberingAfterBreak="0">
     <w:nsid w:val="657E5D71"/>
     <w:multiLevelType w:val="hybridMultilevel"/>
     <w:tmpl w:val="BFBE56B6"/>
@@ -7719,7 +8621,7 @@
       </w:rPr>
     </w:lvl>
   </w:abstractNum>
-  <w:abstractNum w:abstractNumId="34" w15:restartNumberingAfterBreak="0">
+  <w:abstractNum w:abstractNumId="37" w15:restartNumberingAfterBreak="0">
     <w:nsid w:val="65954AEC"/>
     <w:multiLevelType w:val="hybridMultilevel"/>
     <w:tmpl w:val="2D187156"/>
@@ -7832,7 +8734,7 @@
       </w:rPr>
     </w:lvl>
   </w:abstractNum>
-  <w:abstractNum w:abstractNumId="35" w15:restartNumberingAfterBreak="0">
+  <w:abstractNum w:abstractNumId="38" w15:restartNumberingAfterBreak="0">
     <w:nsid w:val="6907097B"/>
     <w:multiLevelType w:val="hybridMultilevel"/>
     <w:tmpl w:val="86A86E3E"/>
@@ -7945,7 +8847,7 @@
       </w:rPr>
     </w:lvl>
   </w:abstractNum>
-  <w:abstractNum w:abstractNumId="36" w15:restartNumberingAfterBreak="0">
+  <w:abstractNum w:abstractNumId="39" w15:restartNumberingAfterBreak="0">
     <w:nsid w:val="69716278"/>
     <w:multiLevelType w:val="multilevel"/>
     <w:tmpl w:val="AFD63B4E"/>
@@ -8058,7 +8960,120 @@
       </w:rPr>
     </w:lvl>
   </w:abstractNum>
-  <w:abstractNum w:abstractNumId="37" w15:restartNumberingAfterBreak="0">
+  <w:abstractNum w:abstractNumId="40" w15:restartNumberingAfterBreak="0">
+    <w:nsid w:val="6B0142D3"/>
+    <w:multiLevelType w:val="multilevel"/>
+    <w:tmpl w:val="C6786FBE"/>
+    <w:lvl w:ilvl="0">
+      <w:start w:val="3"/>
+      <w:numFmt w:val="decimal"/>
+      <w:lvlText w:val="%1."/>
+      <w:lvlJc w:val="left"/>
+      <w:pPr>
+        <w:ind w:left="390" w:hanging="390"/>
+      </w:pPr>
+      <w:rPr>
+        <w:rFonts w:hint="default"/>
+      </w:rPr>
+    </w:lvl>
+    <w:lvl w:ilvl="1">
+      <w:start w:val="1"/>
+      <w:numFmt w:val="bullet"/>
+      <w:lvlText w:val=""/>
+      <w:lvlJc w:val="left"/>
+      <w:pPr>
+        <w:ind w:left="1440" w:hanging="360"/>
+      </w:pPr>
+      <w:rPr>
+        <w:rFonts w:ascii="Symbol" w:hAnsi="Symbol" w:hint="default"/>
+      </w:rPr>
+    </w:lvl>
+    <w:lvl w:ilvl="2">
+      <w:start w:val="1"/>
+      <w:numFmt w:val="decimal"/>
+      <w:lvlText w:val="%1.%2.%3."/>
+      <w:lvlJc w:val="left"/>
+      <w:pPr>
+        <w:ind w:left="2880" w:hanging="720"/>
+      </w:pPr>
+      <w:rPr>
+        <w:rFonts w:hint="default"/>
+      </w:rPr>
+    </w:lvl>
+    <w:lvl w:ilvl="3">
+      <w:start w:val="1"/>
+      <w:numFmt w:val="decimal"/>
+      <w:lvlText w:val="%1.%2.%3.%4."/>
+      <w:lvlJc w:val="left"/>
+      <w:pPr>
+        <w:ind w:left="4320" w:hanging="1080"/>
+      </w:pPr>
+      <w:rPr>
+        <w:rFonts w:hint="default"/>
+      </w:rPr>
+    </w:lvl>
+    <w:lvl w:ilvl="4">
+      <w:start w:val="1"/>
+      <w:numFmt w:val="decimal"/>
+      <w:lvlText w:val="%1.%2.%3.%4.%5."/>
+      <w:lvlJc w:val="left"/>
+      <w:pPr>
+        <w:ind w:left="5400" w:hanging="1080"/>
+      </w:pPr>
+      <w:rPr>
+        <w:rFonts w:hint="default"/>
+      </w:rPr>
+    </w:lvl>
+    <w:lvl w:ilvl="5">
+      <w:start w:val="1"/>
+      <w:numFmt w:val="decimal"/>
+      <w:lvlText w:val="%1.%2.%3.%4.%5.%6."/>
+      <w:lvlJc w:val="left"/>
+      <w:pPr>
+        <w:ind w:left="6840" w:hanging="1440"/>
+      </w:pPr>
+      <w:rPr>
+        <w:rFonts w:hint="default"/>
+      </w:rPr>
+    </w:lvl>
+    <w:lvl w:ilvl="6">
+      <w:start w:val="1"/>
+      <w:numFmt w:val="decimal"/>
+      <w:lvlText w:val="%1.%2.%3.%4.%5.%6.%7."/>
+      <w:lvlJc w:val="left"/>
+      <w:pPr>
+        <w:ind w:left="7920" w:hanging="1440"/>
+      </w:pPr>
+      <w:rPr>
+        <w:rFonts w:hint="default"/>
+      </w:rPr>
+    </w:lvl>
+    <w:lvl w:ilvl="7">
+      <w:start w:val="1"/>
+      <w:numFmt w:val="decimal"/>
+      <w:lvlText w:val="%1.%2.%3.%4.%5.%6.%7.%8."/>
+      <w:lvlJc w:val="left"/>
+      <w:pPr>
+        <w:ind w:left="9360" w:hanging="1800"/>
+      </w:pPr>
+      <w:rPr>
+        <w:rFonts w:hint="default"/>
+      </w:rPr>
+    </w:lvl>
+    <w:lvl w:ilvl="8">
+      <w:start w:val="1"/>
+      <w:numFmt w:val="decimal"/>
+      <w:lvlText w:val="%1.%2.%3.%4.%5.%6.%7.%8.%9."/>
+      <w:lvlJc w:val="left"/>
+      <w:pPr>
+        <w:ind w:left="10800" w:hanging="2160"/>
+      </w:pPr>
+      <w:rPr>
+        <w:rFonts w:hint="default"/>
+      </w:rPr>
+    </w:lvl>
+  </w:abstractNum>
+  <w:abstractNum w:abstractNumId="41" w15:restartNumberingAfterBreak="0">
     <w:nsid w:val="6BDE02A2"/>
     <w:multiLevelType w:val="multilevel"/>
     <w:tmpl w:val="1AF21AE8"/>
@@ -8171,7 +9186,7 @@
       </w:rPr>
     </w:lvl>
   </w:abstractNum>
-  <w:abstractNum w:abstractNumId="38" w15:restartNumberingAfterBreak="0">
+  <w:abstractNum w:abstractNumId="42" w15:restartNumberingAfterBreak="0">
     <w:nsid w:val="6EBC77D4"/>
     <w:multiLevelType w:val="multilevel"/>
     <w:tmpl w:val="1F0EAC8A"/>
@@ -8284,7 +9299,7 @@
       </w:rPr>
     </w:lvl>
   </w:abstractNum>
-  <w:abstractNum w:abstractNumId="39" w15:restartNumberingAfterBreak="0">
+  <w:abstractNum w:abstractNumId="43" w15:restartNumberingAfterBreak="0">
     <w:nsid w:val="70FA733A"/>
     <w:multiLevelType w:val="multilevel"/>
     <w:tmpl w:val="A9F4AA8E"/>
@@ -8397,7 +9412,7 @@
       </w:rPr>
     </w:lvl>
   </w:abstractNum>
-  <w:abstractNum w:abstractNumId="40" w15:restartNumberingAfterBreak="0">
+  <w:abstractNum w:abstractNumId="44" w15:restartNumberingAfterBreak="0">
     <w:nsid w:val="767D69B3"/>
     <w:multiLevelType w:val="multilevel"/>
     <w:tmpl w:val="8FA66756"/>
@@ -8510,7 +9525,7 @@
       </w:rPr>
     </w:lvl>
   </w:abstractNum>
-  <w:abstractNum w:abstractNumId="41" w15:restartNumberingAfterBreak="0">
+  <w:abstractNum w:abstractNumId="45" w15:restartNumberingAfterBreak="0">
     <w:nsid w:val="7790331B"/>
     <w:multiLevelType w:val="multilevel"/>
     <w:tmpl w:val="877ADEC4"/>
@@ -8623,7 +9638,7 @@
       </w:rPr>
     </w:lvl>
   </w:abstractNum>
-  <w:abstractNum w:abstractNumId="42" w15:restartNumberingAfterBreak="0">
+  <w:abstractNum w:abstractNumId="46" w15:restartNumberingAfterBreak="0">
     <w:nsid w:val="7B0F4A61"/>
     <w:multiLevelType w:val="multilevel"/>
     <w:tmpl w:val="51083888"/>
@@ -8736,14 +9751,127 @@
       </w:rPr>
     </w:lvl>
   </w:abstractNum>
+  <w:abstractNum w:abstractNumId="47" w15:restartNumberingAfterBreak="0">
+    <w:nsid w:val="7C563805"/>
+    <w:multiLevelType w:val="multilevel"/>
+    <w:tmpl w:val="BD3C522C"/>
+    <w:lvl w:ilvl="0">
+      <w:start w:val="3"/>
+      <w:numFmt w:val="decimal"/>
+      <w:lvlText w:val="%1."/>
+      <w:lvlJc w:val="left"/>
+      <w:pPr>
+        <w:ind w:left="390" w:hanging="390"/>
+      </w:pPr>
+      <w:rPr>
+        <w:rFonts w:hint="default"/>
+      </w:rPr>
+    </w:lvl>
+    <w:lvl w:ilvl="1">
+      <w:start w:val="1"/>
+      <w:numFmt w:val="none"/>
+      <w:lvlText w:val="6.1."/>
+      <w:lvlJc w:val="left"/>
+      <w:pPr>
+        <w:ind w:left="1800" w:hanging="720"/>
+      </w:pPr>
+      <w:rPr>
+        <w:rFonts w:hint="default"/>
+      </w:rPr>
+    </w:lvl>
+    <w:lvl w:ilvl="2">
+      <w:start w:val="1"/>
+      <w:numFmt w:val="decimal"/>
+      <w:lvlText w:val="%1.%2.%3."/>
+      <w:lvlJc w:val="left"/>
+      <w:pPr>
+        <w:ind w:left="2880" w:hanging="720"/>
+      </w:pPr>
+      <w:rPr>
+        <w:rFonts w:hint="default"/>
+      </w:rPr>
+    </w:lvl>
+    <w:lvl w:ilvl="3">
+      <w:start w:val="1"/>
+      <w:numFmt w:val="decimal"/>
+      <w:lvlText w:val="%1.%2.%3.%4."/>
+      <w:lvlJc w:val="left"/>
+      <w:pPr>
+        <w:ind w:left="4320" w:hanging="1080"/>
+      </w:pPr>
+      <w:rPr>
+        <w:rFonts w:hint="default"/>
+      </w:rPr>
+    </w:lvl>
+    <w:lvl w:ilvl="4">
+      <w:start w:val="1"/>
+      <w:numFmt w:val="decimal"/>
+      <w:lvlText w:val="%1.%2.%3.%4.%5."/>
+      <w:lvlJc w:val="left"/>
+      <w:pPr>
+        <w:ind w:left="5400" w:hanging="1080"/>
+      </w:pPr>
+      <w:rPr>
+        <w:rFonts w:hint="default"/>
+      </w:rPr>
+    </w:lvl>
+    <w:lvl w:ilvl="5">
+      <w:start w:val="1"/>
+      <w:numFmt w:val="decimal"/>
+      <w:lvlText w:val="%1.%2.%3.%4.%5.%6."/>
+      <w:lvlJc w:val="left"/>
+      <w:pPr>
+        <w:ind w:left="6840" w:hanging="1440"/>
+      </w:pPr>
+      <w:rPr>
+        <w:rFonts w:hint="default"/>
+      </w:rPr>
+    </w:lvl>
+    <w:lvl w:ilvl="6">
+      <w:start w:val="1"/>
+      <w:numFmt w:val="decimal"/>
+      <w:lvlText w:val="%1.%2.%3.%4.%5.%6.%7."/>
+      <w:lvlJc w:val="left"/>
+      <w:pPr>
+        <w:ind w:left="7920" w:hanging="1440"/>
+      </w:pPr>
+      <w:rPr>
+        <w:rFonts w:hint="default"/>
+      </w:rPr>
+    </w:lvl>
+    <w:lvl w:ilvl="7">
+      <w:start w:val="1"/>
+      <w:numFmt w:val="decimal"/>
+      <w:lvlText w:val="%1.%2.%3.%4.%5.%6.%7.%8."/>
+      <w:lvlJc w:val="left"/>
+      <w:pPr>
+        <w:ind w:left="9360" w:hanging="1800"/>
+      </w:pPr>
+      <w:rPr>
+        <w:rFonts w:hint="default"/>
+      </w:rPr>
+    </w:lvl>
+    <w:lvl w:ilvl="8">
+      <w:start w:val="1"/>
+      <w:numFmt w:val="decimal"/>
+      <w:lvlText w:val="%1.%2.%3.%4.%5.%6.%7.%8.%9."/>
+      <w:lvlJc w:val="left"/>
+      <w:pPr>
+        <w:ind w:left="10800" w:hanging="2160"/>
+      </w:pPr>
+      <w:rPr>
+        <w:rFonts w:hint="default"/>
+      </w:rPr>
+    </w:lvl>
+  </w:abstractNum>
   <w:num w:numId="1" w16cid:durableId="638194335">
     <w:abstractNumId w:val="0"/>
   </w:num>
   <w:num w:numId="2" w16cid:durableId="733939695">
-    <w:abstractNumId w:val="33"/>
+    <w:abstractNumId w:val="36"/>
   </w:num>
   <w:num w:numId="3" w16cid:durableId="220410645">
-    <w:abstractNumId w:val="33"/>
+    <w:abstractNumId w:val="36"/>
     <w:lvlOverride w:ilvl="0">
       <w:startOverride w:val="1"/>
     </w:lvlOverride>
@@ -8755,127 +9883,271 @@
     <w:abstractNumId w:val="1"/>
   </w:num>
   <w:num w:numId="6" w16cid:durableId="1683705251">
-    <w:abstractNumId w:val="16"/>
+    <w:abstractNumId w:val="17"/>
   </w:num>
   <w:num w:numId="7" w16cid:durableId="207836422">
-    <w:abstractNumId w:val="8"/>
+    <w:abstractNumId w:val="9"/>
   </w:num>
   <w:num w:numId="8" w16cid:durableId="227033064">
-    <w:abstractNumId w:val="34"/>
+    <w:abstractNumId w:val="37"/>
   </w:num>
   <w:num w:numId="9" w16cid:durableId="2019699647">
-    <w:abstractNumId w:val="35"/>
+    <w:abstractNumId w:val="38"/>
   </w:num>
   <w:num w:numId="10" w16cid:durableId="1062562443">
-    <w:abstractNumId w:val="13"/>
+    <w:abstractNumId w:val="14"/>
   </w:num>
   <w:num w:numId="11" w16cid:durableId="1761489035">
-    <w:abstractNumId w:val="28"/>
+    <w:abstractNumId w:val="31"/>
   </w:num>
   <w:num w:numId="12" w16cid:durableId="545022451">
-    <w:abstractNumId w:val="32"/>
+    <w:abstractNumId w:val="35"/>
   </w:num>
   <w:num w:numId="13" w16cid:durableId="1304891847">
     <w:abstractNumId w:val="4"/>
   </w:num>
   <w:num w:numId="14" w16cid:durableId="305479816">
-    <w:abstractNumId w:val="30"/>
+    <w:abstractNumId w:val="33"/>
   </w:num>
   <w:num w:numId="15" w16cid:durableId="340205289">
+    <w:abstractNumId w:val="8"/>
+  </w:num>
+  <w:num w:numId="16" w16cid:durableId="511458109">
+    <w:abstractNumId w:val="32"/>
+  </w:num>
+  <w:num w:numId="17" w16cid:durableId="1287933343">
+    <w:abstractNumId w:val="43"/>
+  </w:num>
+  <w:num w:numId="18" w16cid:durableId="1136726275">
+    <w:abstractNumId w:val="26"/>
+  </w:num>
+  <w:num w:numId="19" w16cid:durableId="1762028028">
     <w:abstractNumId w:val="7"/>
   </w:num>
-  <w:num w:numId="16" w16cid:durableId="511458109">
-    <w:abstractNumId w:val="29"/>
-  </w:num>
-  <w:num w:numId="17" w16cid:durableId="1287933343">
-    <w:abstractNumId w:val="39"/>
-  </w:num>
-  <w:num w:numId="18" w16cid:durableId="1136726275">
-    <w:abstractNumId w:val="24"/>
-  </w:num>
-  <w:num w:numId="19" w16cid:durableId="1762028028">
-    <w:abstractNumId w:val="6"/>
-  </w:num>
   <w:num w:numId="20" w16cid:durableId="1103498425">
-    <w:abstractNumId w:val="11"/>
+    <w:abstractNumId w:val="12"/>
   </w:num>
   <w:num w:numId="21" w16cid:durableId="961110385">
-    <w:abstractNumId w:val="25"/>
+    <w:abstractNumId w:val="28"/>
   </w:num>
   <w:num w:numId="22" w16cid:durableId="1011562413">
-    <w:abstractNumId w:val="14"/>
+    <w:abstractNumId w:val="15"/>
   </w:num>
   <w:num w:numId="23" w16cid:durableId="1872718688">
     <w:abstractNumId w:val="2"/>
   </w:num>
   <w:num w:numId="24" w16cid:durableId="1060862886">
-    <w:abstractNumId w:val="42"/>
+    <w:abstractNumId w:val="46"/>
   </w:num>
   <w:num w:numId="25" w16cid:durableId="566648833">
-    <w:abstractNumId w:val="23"/>
+    <w:abstractNumId w:val="25"/>
   </w:num>
   <w:num w:numId="26" w16cid:durableId="1377003730">
-    <w:abstractNumId w:val="26"/>
+    <w:abstractNumId w:val="29"/>
   </w:num>
   <w:num w:numId="27" w16cid:durableId="1277323003">
+    <w:abstractNumId w:val="24"/>
+  </w:num>
+  <w:num w:numId="28" w16cid:durableId="419908589">
     <w:abstractNumId w:val="22"/>
   </w:num>
-  <w:num w:numId="28" w16cid:durableId="419908589">
-    <w:abstractNumId w:val="20"/>
-  </w:num>
   <w:num w:numId="29" w16cid:durableId="1463839201">
-    <w:abstractNumId w:val="36"/>
+    <w:abstractNumId w:val="39"/>
   </w:num>
   <w:num w:numId="30" w16cid:durableId="806125079">
     <w:abstractNumId w:val="5"/>
   </w:num>
   <w:num w:numId="31" w16cid:durableId="1610891386">
-    <w:abstractNumId w:val="31"/>
+    <w:abstractNumId w:val="34"/>
   </w:num>
   <w:num w:numId="32" w16cid:durableId="2097052504">
-    <w:abstractNumId w:val="9"/>
+    <w:abstractNumId w:val="10"/>
   </w:num>
   <w:num w:numId="33" w16cid:durableId="1894808471">
-    <w:abstractNumId w:val="27"/>
+    <w:abstractNumId w:val="30"/>
   </w:num>
   <w:num w:numId="34" w16cid:durableId="901915320">
+    <w:abstractNumId w:val="23"/>
+  </w:num>
+  <w:num w:numId="35" w16cid:durableId="1149783329">
+    <w:abstractNumId w:val="19"/>
+  </w:num>
+  <w:num w:numId="36" w16cid:durableId="934484996">
+    <w:abstractNumId w:val="41"/>
+  </w:num>
+  <w:num w:numId="37" w16cid:durableId="113908263">
     <w:abstractNumId w:val="21"/>
   </w:num>
-  <w:num w:numId="35" w16cid:durableId="1149783329">
-    <w:abstractNumId w:val="18"/>
-  </w:num>
-  <w:num w:numId="36" w16cid:durableId="934484996">
-    <w:abstractNumId w:val="37"/>
-  </w:num>
-  <w:num w:numId="37" w16cid:durableId="113908263">
-    <w:abstractNumId w:val="19"/>
-  </w:num>
   <w:num w:numId="38" w16cid:durableId="1608199835">
-    <w:abstractNumId w:val="38"/>
+    <w:abstractNumId w:val="42"/>
   </w:num>
   <w:num w:numId="39" w16cid:durableId="1997218885">
-    <w:abstractNumId w:val="10"/>
+    <w:abstractNumId w:val="11"/>
   </w:num>
   <w:num w:numId="40" w16cid:durableId="335504469">
-    <w:abstractNumId w:val="17"/>
+    <w:abstractNumId w:val="18"/>
   </w:num>
   <w:num w:numId="41" w16cid:durableId="800919364">
     <w:abstractNumId w:val="4"/>
   </w:num>
   <w:num w:numId="42" w16cid:durableId="48962471">
-    <w:abstractNumId w:val="12"/>
+    <w:abstractNumId w:val="13"/>
   </w:num>
   <w:num w:numId="43" w16cid:durableId="1513884570">
     <w:abstractNumId w:val="3"/>
   </w:num>
   <w:num w:numId="44" w16cid:durableId="1061170216">
-    <w:abstractNumId w:val="41"/>
+    <w:abstractNumId w:val="45"/>
   </w:num>
   <w:num w:numId="45" w16cid:durableId="1264268876">
+    <w:abstractNumId w:val="44"/>
+  </w:num>
+  <w:num w:numId="46" w16cid:durableId="1814518665">
+    <w:abstractNumId w:val="16"/>
+  </w:num>
+  <w:num w:numId="47" w16cid:durableId="1883781096">
+    <w:abstractNumId w:val="47"/>
+  </w:num>
+  <w:num w:numId="48" w16cid:durableId="1414742267">
+    <w:abstractNumId w:val="20"/>
+  </w:num>
+  <w:num w:numId="49" w16cid:durableId="277183709">
+    <w:abstractNumId w:val="6"/>
+  </w:num>
+  <w:num w:numId="50" w16cid:durableId="1757511146">
+    <w:abstractNumId w:val="27"/>
+  </w:num>
+  <w:num w:numId="51" w16cid:durableId="1315375973">
     <w:abstractNumId w:val="40"/>
   </w:num>
-  <w:num w:numId="46" w16cid:durableId="1814518665">
-    <w:abstractNumId w:val="15"/>
+  <w:num w:numId="52" w16cid:durableId="1694188000">
+    <w:abstractNumId w:val="34"/>
+    <w:lvlOverride w:ilvl="0">
+      <w:lvl w:ilvl="0">
+        <w:start w:val="3"/>
+        <w:numFmt w:val="decimal"/>
+        <w:lvlText w:val="%1."/>
+        <w:lvlJc w:val="left"/>
+        <w:pPr>
+          <w:ind w:left="390" w:hanging="390"/>
+        </w:pPr>
+        <w:rPr>
+          <w:rFonts w:hint="default"/>
+        </w:rPr>
+      </w:lvl>
+    </w:lvlOverride>
+    <w:lvlOverride w:ilvl="1">
+      <w:lvl w:ilvl="1">
+        <w:start w:val="1"/>
+        <w:numFmt w:val="none"/>
+        <w:lvlText w:val="6.4."/>
+        <w:lvlJc w:val="left"/>
+        <w:pPr>
+          <w:ind w:left="1800" w:hanging="720"/>
+        </w:pPr>
+        <w:rPr>
+          <w:rFonts w:hint="default"/>
+        </w:rPr>
+      </w:lvl>
+    </w:lvlOverride>
+    <w:lvlOverride w:ilvl="2">
+      <w:lvl w:ilvl="2">
+        <w:start w:val="1"/>
+        <w:numFmt w:val="decimal"/>
+        <w:lvlText w:val="%1.%2.%3."/>
+        <w:lvlJc w:val="left"/>
+        <w:pPr>
+          <w:ind w:left="2880" w:hanging="720"/>
+        </w:pPr>
+        <w:rPr>
+          <w:rFonts w:hint="default"/>
+        </w:rPr>
+      </w:lvl>
+    </w:lvlOverride>
+    <w:lvlOverride w:ilvl="3">
+      <w:lvl w:ilvl="3">
+        <w:start w:val="1"/>
+        <w:numFmt w:val="decimal"/>
+        <w:lvlText w:val="%1.%2.%3.%4."/>
+        <w:lvlJc w:val="left"/>
+        <w:pPr>
+          <w:ind w:left="4320" w:hanging="1080"/>
+        </w:pPr>
+        <w:rPr>
+          <w:rFonts w:hint="default"/>
+        </w:rPr>
+      </w:lvl>
+    </w:lvlOverride>
+    <w:lvlOverride w:ilvl="4">
+      <w:lvl w:ilvl="4">
+        <w:start w:val="1"/>
+        <w:numFmt w:val="decimal"/>
+        <w:lvlText w:val="%1.%2.%3.%4.%5."/>
+        <w:lvlJc w:val="left"/>
+        <w:pPr>
+          <w:ind w:left="5400" w:hanging="1080"/>
+        </w:pPr>
+        <w:rPr>
+          <w:rFonts w:hint="default"/>
+        </w:rPr>
+      </w:lvl>
+    </w:lvlOverride>
+    <w:lvlOverride w:ilvl="5">
+      <w:lvl w:ilvl="5">
+        <w:start w:val="1"/>
+        <w:numFmt w:val="decimal"/>
+        <w:lvlText w:val="%1.%2.%3.%4.%5.%6."/>
+        <w:lvlJc w:val="left"/>
+        <w:pPr>
+          <w:ind w:left="6840" w:hanging="1440"/>
+        </w:pPr>
+        <w:rPr>
+          <w:rFonts w:hint="default"/>
+        </w:rPr>
+      </w:lvl>
+    </w:lvlOverride>
+    <w:lvlOverride w:ilvl="6">
+      <w:lvl w:ilvl="6">
+        <w:start w:val="1"/>
+        <w:numFmt w:val="decimal"/>
+        <w:lvlText w:val="%1.%2.%3.%4.%5.%6.%7."/>
+        <w:lvlJc w:val="left"/>
+        <w:pPr>
+          <w:ind w:left="7920" w:hanging="1440"/>
+        </w:pPr>
+        <w:rPr>
+          <w:rFonts w:hint="default"/>
+        </w:rPr>
+      </w:lvl>
+    </w:lvlOverride>
+    <w:lvlOverride w:ilvl="7">
+      <w:lvl w:ilvl="7">
+        <w:start w:val="1"/>
+        <w:numFmt w:val="decimal"/>
+        <w:lvlText w:val="%1.%2.%3.%4.%5.%6.%7.%8."/>
+        <w:lvlJc w:val="left"/>
+        <w:pPr>
+          <w:ind w:left="9360" w:hanging="1800"/>
+        </w:pPr>
+        <w:rPr>
+          <w:rFonts w:hint="default"/>
+        </w:rPr>
+      </w:lvl>
+    </w:lvlOverride>
+    <w:lvlOverride w:ilvl="8">
+      <w:lvl w:ilvl="8">
+        <w:start w:val="1"/>
+        <w:numFmt w:val="decimal"/>
+        <w:lvlText w:val="%1.%2.%3.%4.%5.%6.%7.%8.%9."/>
+        <w:lvlJc w:val="left"/>
+        <w:pPr>
+          <w:ind w:left="10800" w:hanging="2160"/>
+        </w:pPr>
+        <w:rPr>
+          <w:rFonts w:hint="default"/>
+        </w:rPr>
+      </w:lvl>
+    </w:lvlOverride>
   </w:num>
 </w:numbering>
 </file>
@@ -9798,6 +11070,23 @@
       <w:contextualSpacing/>
     </w:pPr>
   </w:style>
+  <w:style w:type="paragraph" w:styleId="NormalWeb">
+    <w:name w:val="Normal (Web)"/>
+    <w:basedOn w:val="Normal"/>
+    <w:uiPriority w:val="99"/>
+    <w:semiHidden/>
+    <w:unhideWhenUsed/>
+    <w:rsid w:val="002734F2"/>
+    <w:pPr>
+      <w:spacing w:before="100" w:beforeAutospacing="1" w:after="100" w:afterAutospacing="1" w:line="240" w:lineRule="auto"/>
+    </w:pPr>
+    <w:rPr>
+      <w:rFonts w:ascii="Times New Roman" w:eastAsia="Times New Roman" w:hAnsi="Times New Roman" w:cs="Times New Roman"/>
+      <w:color w:val="auto"/>
+      <w:sz w:val="24"/>
+      <w:szCs w:val="24"/>
+    </w:rPr>
+  </w:style>
 </w:styles>
 </file>
 
@@ -9919,10 +11208,12 @@
     <w:rsid w:val="00175C27"/>
     <w:rsid w:val="00202AD7"/>
     <w:rsid w:val="0021106A"/>
+    <w:rsid w:val="00284218"/>
     <w:rsid w:val="003219B4"/>
     <w:rsid w:val="003769F7"/>
     <w:rsid w:val="003C1E1D"/>
     <w:rsid w:val="004B4EBE"/>
+    <w:rsid w:val="00510B75"/>
     <w:rsid w:val="006E3CE8"/>
     <w:rsid w:val="0076498E"/>
     <w:rsid w:val="007A3602"/>
@@ -9935,6 +11226,7 @@
     <w:rsid w:val="00AA1887"/>
     <w:rsid w:val="00AB077F"/>
     <w:rsid w:val="00AF32B7"/>
+    <w:rsid w:val="00B05CE9"/>
     <w:rsid w:val="00B82AC3"/>
     <w:rsid w:val="00BD3E4D"/>
     <w:rsid w:val="00C31E9B"/>

</xml_diff>